<commit_message>
Added info to document
</commit_message>
<xml_diff>
--- a/CSC232Group3Project.docx
+++ b/CSC232Group3Project.docx
@@ -34,16 +34,16 @@
             <mc:AlternateContent>
               <mc:Choice Requires="wps">
                 <w:drawing>
-                  <wp:anchor distT="0" distB="0" distL="182880" distR="182880" simplePos="0" relativeHeight="251660288" behindDoc="0" locked="0" layoutInCell="1" allowOverlap="1" wp14:anchorId="60F92D81" wp14:editId="7D3D49D9">
+                  <wp:anchor distT="0" distB="0" distL="182880" distR="182880" simplePos="0" relativeHeight="251660288" behindDoc="0" locked="0" layoutInCell="1" allowOverlap="1" wp14:anchorId="60F92D81" wp14:editId="2E570C37">
                     <wp:simplePos x="0" y="0"/>
                     <wp:positionH relativeFrom="margin">
-                      <wp:align>left</wp:align>
+                      <wp:posOffset>190500</wp:posOffset>
                     </wp:positionH>
                     <wp:positionV relativeFrom="margin">
-                      <wp:align>center</wp:align>
+                      <wp:posOffset>596900</wp:posOffset>
                     </wp:positionV>
-                    <wp:extent cx="6000750" cy="1377950"/>
-                    <wp:effectExtent l="0" t="0" r="0" b="12700"/>
+                    <wp:extent cx="6000750" cy="2603500"/>
+                    <wp:effectExtent l="0" t="0" r="6350" b="0"/>
                     <wp:wrapSquare wrapText="bothSides"/>
                     <wp:docPr id="131" name="Text Box 131"/>
                     <wp:cNvGraphicFramePr/>
@@ -54,7 +54,7 @@
                           <wps:spPr>
                             <a:xfrm>
                               <a:off x="0" y="0"/>
-                              <a:ext cx="6000750" cy="1377950"/>
+                              <a:ext cx="6000750" cy="2603500"/>
                             </a:xfrm>
                             <a:prstGeom prst="rect">
                               <a:avLst/>
@@ -104,6 +104,7 @@
                                     <w:dataBinding w:prefixMappings="xmlns:ns0='http://purl.org/dc/elements/1.1/' xmlns:ns1='http://schemas.openxmlformats.org/package/2006/metadata/core-properties' " w:xpath="/ns1:coreProperties[1]/ns0:title[1]" w:storeItemID="{6C3C8BC8-F283-45AE-878A-BAB7291924A1}"/>
                                     <w:text/>
                                   </w:sdtPr>
+                                  <w:sdtEndPr/>
                                   <w:sdtContent>
                                     <w:r>
                                       <w:rPr>
@@ -130,6 +131,7 @@
                                   <w:dataBinding w:prefixMappings="xmlns:ns0='http://purl.org/dc/elements/1.1/' xmlns:ns1='http://schemas.openxmlformats.org/package/2006/metadata/core-properties' " w:xpath="/ns1:coreProperties[1]/ns0:subject[1]" w:storeItemID="{6C3C8BC8-F283-45AE-878A-BAB7291924A1}"/>
                                   <w:text/>
                                 </w:sdtPr>
+                                <w:sdtEndPr/>
                                 <w:sdtContent>
                                   <w:p>
                                     <w:pPr>
@@ -151,47 +153,167 @@
                                       </w:rPr>
                                       <w:t>BEar Bank</w:t>
                                     </w:r>
+                                    <w:r>
+                                      <w:rPr>
+                                        <w:caps/>
+                                        <w:color w:val="1F4E79" w:themeColor="accent5" w:themeShade="80"/>
+                                        <w:sz w:val="28"/>
+                                        <w:szCs w:val="28"/>
+                                      </w:rPr>
+                                      <w:t>. Fall 2020</w:t>
+                                    </w:r>
                                   </w:p>
                                 </w:sdtContent>
                               </w:sdt>
-                              <w:sdt>
-                                <w:sdtPr>
+                              <w:p>
+                                <w:pPr>
+                                  <w:pStyle w:val="NoSpacing"/>
+                                  <w:spacing w:before="80" w:after="40"/>
                                   <w:rPr>
                                     <w:caps/>
                                     <w:color w:val="5B9BD5" w:themeColor="accent5"/>
                                     <w:sz w:val="24"/>
                                     <w:szCs w:val="24"/>
                                   </w:rPr>
-                                  <w:alias w:val="Author"/>
-                                  <w:tag w:val=""/>
-                                  <w:id w:val="-1536112409"/>
-                                  <w:dataBinding w:prefixMappings="xmlns:ns0='http://purl.org/dc/elements/1.1/' xmlns:ns1='http://schemas.openxmlformats.org/package/2006/metadata/core-properties' " w:xpath="/ns1:coreProperties[1]/ns0:creator[1]" w:storeItemID="{6C3C8BC8-F283-45AE-878A-BAB7291924A1}"/>
-                                  <w:text/>
-                                </w:sdtPr>
-                                <w:sdtContent>
-                                  <w:p>
-                                    <w:pPr>
-                                      <w:pStyle w:val="NoSpacing"/>
-                                      <w:spacing w:before="80" w:after="40"/>
-                                      <w:rPr>
-                                        <w:caps/>
-                                        <w:color w:val="5B9BD5" w:themeColor="accent5"/>
-                                        <w:sz w:val="24"/>
-                                        <w:szCs w:val="24"/>
-                                      </w:rPr>
-                                    </w:pPr>
+                                </w:pPr>
+                                <w:sdt>
+                                  <w:sdtPr>
+                                    <w:rPr>
+                                      <w:caps/>
+                                      <w:color w:val="5B9BD5" w:themeColor="accent5"/>
+                                      <w:sz w:val="40"/>
+                                      <w:szCs w:val="40"/>
+                                    </w:rPr>
+                                    <w:alias w:val="Author"/>
+                                    <w:tag w:val=""/>
+                                    <w:id w:val="-1536112409"/>
+                                    <w:dataBinding w:prefixMappings="xmlns:ns0='http://purl.org/dc/elements/1.1/' xmlns:ns1='http://schemas.openxmlformats.org/package/2006/metadata/core-properties' " w:xpath="/ns1:coreProperties[1]/ns0:creator[1]" w:storeItemID="{6C3C8BC8-F283-45AE-878A-BAB7291924A1}"/>
+                                    <w:text/>
+                                  </w:sdtPr>
+                                  <w:sdtEndPr/>
+                                  <w:sdtContent>
                                     <w:r>
                                       <w:rPr>
                                         <w:caps/>
                                         <w:color w:val="5B9BD5" w:themeColor="accent5"/>
-                                        <w:sz w:val="24"/>
-                                        <w:szCs w:val="24"/>
+                                        <w:sz w:val="40"/>
+                                        <w:szCs w:val="40"/>
                                       </w:rPr>
-                                      <w:t>Keegan Maynard, Aaron Gerbrandt, Braden Mills</w:t>
+                                      <w:t>Keegan Maynard</w:t>
                                     </w:r>
-                                  </w:p>
-                                </w:sdtContent>
-                              </w:sdt>
+                                    <w:r>
+                                      <w:rPr>
+                                        <w:caps/>
+                                        <w:color w:val="5B9BD5" w:themeColor="accent5"/>
+                                        <w:sz w:val="40"/>
+                                        <w:szCs w:val="40"/>
+                                      </w:rPr>
+                                      <w:t xml:space="preserve"> </w:t>
+                                    </w:r>
+                                    <w:proofErr w:type="gramStart"/>
+                                    <w:r>
+                                      <w:rPr>
+                                        <w:caps/>
+                                        <w:color w:val="5B9BD5" w:themeColor="accent5"/>
+                                        <w:sz w:val="40"/>
+                                        <w:szCs w:val="40"/>
+                                      </w:rPr>
+                                      <w:t>( )</w:t>
+                                    </w:r>
+                                    <w:proofErr w:type="gramEnd"/>
+                                    <w:r>
+                                      <w:rPr>
+                                        <w:caps/>
+                                        <w:color w:val="5B9BD5" w:themeColor="accent5"/>
+                                        <w:sz w:val="40"/>
+                                        <w:szCs w:val="40"/>
+                                      </w:rPr>
+                                      <w:t xml:space="preserve">                                                    </w:t>
+                                    </w:r>
+                                    <w:r>
+                                      <w:rPr>
+                                        <w:caps/>
+                                        <w:color w:val="5B9BD5" w:themeColor="accent5"/>
+                                        <w:sz w:val="40"/>
+                                        <w:szCs w:val="40"/>
+                                      </w:rPr>
+                                      <w:t>Aaron Gerbrandt</w:t>
+                                    </w:r>
+                                    <w:r>
+                                      <w:rPr>
+                                        <w:caps/>
+                                        <w:color w:val="5B9BD5" w:themeColor="accent5"/>
+                                        <w:sz w:val="40"/>
+                                        <w:szCs w:val="40"/>
+                                      </w:rPr>
+                                      <w:t xml:space="preserve"> ( )</w:t>
+                                    </w:r>
+                                    <w:r>
+                                      <w:rPr>
+                                        <w:caps/>
+                                        <w:color w:val="5B9BD5" w:themeColor="accent5"/>
+                                        <w:sz w:val="40"/>
+                                        <w:szCs w:val="40"/>
+                                      </w:rPr>
+                                      <w:t xml:space="preserve"> </w:t>
+                                    </w:r>
+                                    <w:r>
+                                      <w:rPr>
+                                        <w:caps/>
+                                        <w:color w:val="5B9BD5" w:themeColor="accent5"/>
+                                        <w:sz w:val="40"/>
+                                        <w:szCs w:val="40"/>
+                                      </w:rPr>
+                                      <w:t xml:space="preserve">                                               </w:t>
+                                    </w:r>
+                                    <w:r>
+                                      <w:rPr>
+                                        <w:caps/>
+                                        <w:color w:val="5B9BD5" w:themeColor="accent5"/>
+                                        <w:sz w:val="40"/>
+                                        <w:szCs w:val="40"/>
+                                      </w:rPr>
+                                      <w:t>Braden Mills</w:t>
+                                    </w:r>
+                                    <w:r>
+                                      <w:rPr>
+                                        <w:caps/>
+                                        <w:color w:val="5B9BD5" w:themeColor="accent5"/>
+                                        <w:sz w:val="40"/>
+                                        <w:szCs w:val="40"/>
+                                      </w:rPr>
+                                      <w:t xml:space="preserve"> (bkm7@live.missouristate.edu)</w:t>
+                                    </w:r>
+                                  </w:sdtContent>
+                                </w:sdt>
+                                <w:r>
+                                  <w:rPr>
+                                    <w:caps/>
+                                    <w:color w:val="5B9BD5" w:themeColor="accent5"/>
+                                    <w:sz w:val="24"/>
+                                    <w:szCs w:val="24"/>
+                                  </w:rPr>
+                                  <w:t xml:space="preserve">       </w:t>
+                                </w:r>
+                                <w:r>
+                                  <w:rPr>
+                                    <w:caps/>
+                                    <w:color w:val="5B9BD5" w:themeColor="accent5"/>
+                                    <w:sz w:val="24"/>
+                                    <w:szCs w:val="24"/>
+                                  </w:rPr>
+                                  <w:t xml:space="preserve">    </w:t>
+                                </w:r>
+                                <w:r>
+                                  <w:rPr>
+                                    <w:caps/>
+                                    <w:color w:val="5B9BD5" w:themeColor="accent5"/>
+                                    <w:sz w:val="24"/>
+                                    <w:szCs w:val="24"/>
+                                  </w:rPr>
+                                  <w:t>Insert REPo link somewhere</w:t>
+                                </w:r>
+                              </w:p>
                             </w:txbxContent>
                           </wps:txbx>
                           <wps:bodyPr rot="0" spcFirstLastPara="0" vertOverflow="overflow" horzOverflow="overflow" vert="horz" wrap="square" lIns="0" tIns="0" rIns="0" bIns="0" numCol="1" spcCol="0" rtlCol="0" fromWordArt="0" anchor="t" anchorCtr="0" forceAA="0" compatLnSpc="1">
@@ -218,7 +340,7 @@
                     <v:stroke joinstyle="miter"/>
                     <v:path gradientshapeok="t" o:connecttype="rect"/>
                   </v:shapetype>
-                  <v:shape id="Text Box 131" o:spid="_x0000_s1026" type="#_x0000_t202" style="position:absolute;margin-left:0;margin-top:0;width:472.5pt;height:108.5pt;z-index:251660288;visibility:visible;mso-wrap-style:square;mso-width-percent:0;mso-height-percent:0;mso-wrap-distance-left:14.4pt;mso-wrap-distance-top:0;mso-wrap-distance-right:14.4pt;mso-wrap-distance-bottom:0;mso-position-horizontal:left;mso-position-horizontal-relative:margin;mso-position-vertical:center;mso-position-vertical-relative:margin;mso-width-percent:0;mso-height-percent:0;mso-width-relative:margin;mso-height-relative:page;v-text-anchor:top" o:gfxdata="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" filled="f" stroked="f" strokeweight=".5pt">
+                  <v:shape id="Text Box 131" o:spid="_x0000_s1026" type="#_x0000_t202" style="position:absolute;margin-left:15pt;margin-top:47pt;width:472.5pt;height:205pt;z-index:251660288;visibility:visible;mso-wrap-style:square;mso-width-percent:0;mso-height-percent:0;mso-wrap-distance-left:14.4pt;mso-wrap-distance-top:0;mso-wrap-distance-right:14.4pt;mso-wrap-distance-bottom:0;mso-position-horizontal:absolute;mso-position-horizontal-relative:margin;mso-position-vertical:absolute;mso-position-vertical-relative:margin;mso-width-percent:0;mso-height-percent:0;mso-width-relative:margin;mso-height-relative:page;v-text-anchor:top" o:gfxdata="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" filled="f" stroked="f" strokeweight=".5pt">
                     <v:textbox inset="0,0,0,0">
                       <w:txbxContent>
                         <w:p>
@@ -244,6 +366,7 @@
                               <w:dataBinding w:prefixMappings="xmlns:ns0='http://purl.org/dc/elements/1.1/' xmlns:ns1='http://schemas.openxmlformats.org/package/2006/metadata/core-properties' " w:xpath="/ns1:coreProperties[1]/ns0:title[1]" w:storeItemID="{6C3C8BC8-F283-45AE-878A-BAB7291924A1}"/>
                               <w:text/>
                             </w:sdtPr>
+                            <w:sdtEndPr/>
                             <w:sdtContent>
                               <w:r>
                                 <w:rPr>
@@ -270,6 +393,7 @@
                             <w:dataBinding w:prefixMappings="xmlns:ns0='http://purl.org/dc/elements/1.1/' xmlns:ns1='http://schemas.openxmlformats.org/package/2006/metadata/core-properties' " w:xpath="/ns1:coreProperties[1]/ns0:subject[1]" w:storeItemID="{6C3C8BC8-F283-45AE-878A-BAB7291924A1}"/>
                             <w:text/>
                           </w:sdtPr>
+                          <w:sdtEndPr/>
                           <w:sdtContent>
                             <w:p>
                               <w:pPr>
@@ -291,47 +415,167 @@
                                 </w:rPr>
                                 <w:t>BEar Bank</w:t>
                               </w:r>
+                              <w:r>
+                                <w:rPr>
+                                  <w:caps/>
+                                  <w:color w:val="1F4E79" w:themeColor="accent5" w:themeShade="80"/>
+                                  <w:sz w:val="28"/>
+                                  <w:szCs w:val="28"/>
+                                </w:rPr>
+                                <w:t>. Fall 2020</w:t>
+                              </w:r>
                             </w:p>
                           </w:sdtContent>
                         </w:sdt>
-                        <w:sdt>
-                          <w:sdtPr>
+                        <w:p>
+                          <w:pPr>
+                            <w:pStyle w:val="NoSpacing"/>
+                            <w:spacing w:before="80" w:after="40"/>
                             <w:rPr>
                               <w:caps/>
                               <w:color w:val="5B9BD5" w:themeColor="accent5"/>
                               <w:sz w:val="24"/>
                               <w:szCs w:val="24"/>
                             </w:rPr>
-                            <w:alias w:val="Author"/>
-                            <w:tag w:val=""/>
-                            <w:id w:val="-1536112409"/>
-                            <w:dataBinding w:prefixMappings="xmlns:ns0='http://purl.org/dc/elements/1.1/' xmlns:ns1='http://schemas.openxmlformats.org/package/2006/metadata/core-properties' " w:xpath="/ns1:coreProperties[1]/ns0:creator[1]" w:storeItemID="{6C3C8BC8-F283-45AE-878A-BAB7291924A1}"/>
-                            <w:text/>
-                          </w:sdtPr>
-                          <w:sdtContent>
-                            <w:p>
-                              <w:pPr>
-                                <w:pStyle w:val="NoSpacing"/>
-                                <w:spacing w:before="80" w:after="40"/>
-                                <w:rPr>
-                                  <w:caps/>
-                                  <w:color w:val="5B9BD5" w:themeColor="accent5"/>
-                                  <w:sz w:val="24"/>
-                                  <w:szCs w:val="24"/>
-                                </w:rPr>
-                              </w:pPr>
+                          </w:pPr>
+                          <w:sdt>
+                            <w:sdtPr>
+                              <w:rPr>
+                                <w:caps/>
+                                <w:color w:val="5B9BD5" w:themeColor="accent5"/>
+                                <w:sz w:val="40"/>
+                                <w:szCs w:val="40"/>
+                              </w:rPr>
+                              <w:alias w:val="Author"/>
+                              <w:tag w:val=""/>
+                              <w:id w:val="-1536112409"/>
+                              <w:dataBinding w:prefixMappings="xmlns:ns0='http://purl.org/dc/elements/1.1/' xmlns:ns1='http://schemas.openxmlformats.org/package/2006/metadata/core-properties' " w:xpath="/ns1:coreProperties[1]/ns0:creator[1]" w:storeItemID="{6C3C8BC8-F283-45AE-878A-BAB7291924A1}"/>
+                              <w:text/>
+                            </w:sdtPr>
+                            <w:sdtEndPr/>
+                            <w:sdtContent>
                               <w:r>
                                 <w:rPr>
                                   <w:caps/>
                                   <w:color w:val="5B9BD5" w:themeColor="accent5"/>
-                                  <w:sz w:val="24"/>
-                                  <w:szCs w:val="24"/>
+                                  <w:sz w:val="40"/>
+                                  <w:szCs w:val="40"/>
                                 </w:rPr>
-                                <w:t>Keegan Maynard, Aaron Gerbrandt, Braden Mills</w:t>
+                                <w:t>Keegan Maynard</w:t>
                               </w:r>
-                            </w:p>
-                          </w:sdtContent>
-                        </w:sdt>
+                              <w:r>
+                                <w:rPr>
+                                  <w:caps/>
+                                  <w:color w:val="5B9BD5" w:themeColor="accent5"/>
+                                  <w:sz w:val="40"/>
+                                  <w:szCs w:val="40"/>
+                                </w:rPr>
+                                <w:t xml:space="preserve"> </w:t>
+                              </w:r>
+                              <w:proofErr w:type="gramStart"/>
+                              <w:r>
+                                <w:rPr>
+                                  <w:caps/>
+                                  <w:color w:val="5B9BD5" w:themeColor="accent5"/>
+                                  <w:sz w:val="40"/>
+                                  <w:szCs w:val="40"/>
+                                </w:rPr>
+                                <w:t>( )</w:t>
+                              </w:r>
+                              <w:proofErr w:type="gramEnd"/>
+                              <w:r>
+                                <w:rPr>
+                                  <w:caps/>
+                                  <w:color w:val="5B9BD5" w:themeColor="accent5"/>
+                                  <w:sz w:val="40"/>
+                                  <w:szCs w:val="40"/>
+                                </w:rPr>
+                                <w:t xml:space="preserve">                                                    </w:t>
+                              </w:r>
+                              <w:r>
+                                <w:rPr>
+                                  <w:caps/>
+                                  <w:color w:val="5B9BD5" w:themeColor="accent5"/>
+                                  <w:sz w:val="40"/>
+                                  <w:szCs w:val="40"/>
+                                </w:rPr>
+                                <w:t>Aaron Gerbrandt</w:t>
+                              </w:r>
+                              <w:r>
+                                <w:rPr>
+                                  <w:caps/>
+                                  <w:color w:val="5B9BD5" w:themeColor="accent5"/>
+                                  <w:sz w:val="40"/>
+                                  <w:szCs w:val="40"/>
+                                </w:rPr>
+                                <w:t xml:space="preserve"> ( )</w:t>
+                              </w:r>
+                              <w:r>
+                                <w:rPr>
+                                  <w:caps/>
+                                  <w:color w:val="5B9BD5" w:themeColor="accent5"/>
+                                  <w:sz w:val="40"/>
+                                  <w:szCs w:val="40"/>
+                                </w:rPr>
+                                <w:t xml:space="preserve"> </w:t>
+                              </w:r>
+                              <w:r>
+                                <w:rPr>
+                                  <w:caps/>
+                                  <w:color w:val="5B9BD5" w:themeColor="accent5"/>
+                                  <w:sz w:val="40"/>
+                                  <w:szCs w:val="40"/>
+                                </w:rPr>
+                                <w:t xml:space="preserve">                                               </w:t>
+                              </w:r>
+                              <w:r>
+                                <w:rPr>
+                                  <w:caps/>
+                                  <w:color w:val="5B9BD5" w:themeColor="accent5"/>
+                                  <w:sz w:val="40"/>
+                                  <w:szCs w:val="40"/>
+                                </w:rPr>
+                                <w:t>Braden Mills</w:t>
+                              </w:r>
+                              <w:r>
+                                <w:rPr>
+                                  <w:caps/>
+                                  <w:color w:val="5B9BD5" w:themeColor="accent5"/>
+                                  <w:sz w:val="40"/>
+                                  <w:szCs w:val="40"/>
+                                </w:rPr>
+                                <w:t xml:space="preserve"> (bkm7@live.missouristate.edu)</w:t>
+                              </w:r>
+                            </w:sdtContent>
+                          </w:sdt>
+                          <w:r>
+                            <w:rPr>
+                              <w:caps/>
+                              <w:color w:val="5B9BD5" w:themeColor="accent5"/>
+                              <w:sz w:val="24"/>
+                              <w:szCs w:val="24"/>
+                            </w:rPr>
+                            <w:t xml:space="preserve">       </w:t>
+                          </w:r>
+                          <w:r>
+                            <w:rPr>
+                              <w:caps/>
+                              <w:color w:val="5B9BD5" w:themeColor="accent5"/>
+                              <w:sz w:val="24"/>
+                              <w:szCs w:val="24"/>
+                            </w:rPr>
+                            <w:t xml:space="preserve">    </w:t>
+                          </w:r>
+                          <w:r>
+                            <w:rPr>
+                              <w:caps/>
+                              <w:color w:val="5B9BD5" w:themeColor="accent5"/>
+                              <w:sz w:val="24"/>
+                              <w:szCs w:val="24"/>
+                            </w:rPr>
+                            <w:t>Insert REPo link somewhere</w:t>
+                          </w:r>
+                        </w:p>
                       </w:txbxContent>
                     </v:textbox>
                     <w10:wrap type="square" anchorx="margin" anchory="margin"/>
@@ -425,6 +669,7 @@
                                     <w:calendar w:val="gregorian"/>
                                   </w:date>
                                 </w:sdtPr>
+                                <w:sdtEndPr/>
                                 <w:sdtContent>
                                   <w:p>
                                     <w:pPr>
@@ -469,7 +714,7 @@
               </mc:Choice>
               <mc:Fallback>
                 <w:pict>
-                  <v:rect w14:anchorId="6C94D303" id="Rectangle 132" o:spid="_x0000_s1027" style="position:absolute;margin-left:-4.4pt;margin-top:0;width:46.8pt;height:77.75pt;z-index:251659264;visibility:visible;mso-wrap-style:square;mso-width-percent:76;mso-height-percent:98;mso-top-percent:23;mso-wrap-distance-left:9pt;mso-wrap-distance-top:0;mso-wrap-distance-right:9pt;mso-wrap-distance-bottom:0;mso-position-horizontal:right;mso-position-horizontal-relative:margin;mso-position-vertical-relative:page;mso-width-percent:76;mso-height-percent:98;mso-top-percent:23;mso-width-relative:page;mso-height-relative:page;v-text-anchor:bottom" o:gfxdata="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" fillcolor="#4472c4 [3204]" stroked="f" strokeweight="1pt">
+                  <v:rect w14:anchorId="6C94D303" id="Rectangle 132" o:spid="_x0000_s1027" style="position:absolute;margin-left:-4.4pt;margin-top:0;width:46.8pt;height:77.75pt;z-index:251659264;visibility:visible;mso-wrap-style:square;mso-width-percent:76;mso-height-percent:98;mso-top-percent:23;mso-wrap-distance-left:9pt;mso-wrap-distance-top:0;mso-wrap-distance-right:9pt;mso-wrap-distance-bottom:0;mso-position-horizontal:right;mso-position-horizontal-relative:margin;mso-position-vertical-relative:page;mso-width-percent:76;mso-height-percent:98;mso-top-percent:23;mso-width-relative:page;mso-height-relative:page;v-text-anchor:bottom" o:gfxdata="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" fillcolor="#4472c4 [3204]" stroked="f" strokeweight="1pt">
                     <o:lock v:ext="edit" aspectratio="t"/>
                     <v:textbox inset="3.6pt,,3.6pt">
                       <w:txbxContent>
@@ -491,6 +736,7 @@
                               <w:calendar w:val="gregorian"/>
                             </w:date>
                           </w:sdtPr>
+                          <w:sdtEndPr/>
                           <w:sdtContent>
                             <w:p>
                               <w:pPr>
@@ -537,21 +783,657 @@
         <w:jc w:val="center"/>
         <w:rPr>
           <w:rFonts w:ascii="Times New Roman" w:hAnsi="Times New Roman" w:cs="Times New Roman"/>
-          <w:sz w:val="24"/>
-          <w:szCs w:val="24"/>
+          <w:sz w:val="56"/>
+          <w:szCs w:val="56"/>
         </w:rPr>
       </w:pPr>
       <w:r>
         <w:rPr>
           <w:rFonts w:ascii="Times New Roman" w:hAnsi="Times New Roman" w:cs="Times New Roman"/>
-          <w:sz w:val="28"/>
-          <w:szCs w:val="28"/>
+          <w:sz w:val="56"/>
+          <w:szCs w:val="56"/>
         </w:rPr>
         <w:lastRenderedPageBreak/>
         <w:t>Table of Contents</w:t>
       </w:r>
     </w:p>
+    <w:p>
+      <w:pPr>
+        <w:rPr>
+          <w:rFonts w:ascii="Times New Roman" w:hAnsi="Times New Roman" w:cs="Times New Roman"/>
+          <w:sz w:val="52"/>
+          <w:szCs w:val="52"/>
+        </w:rPr>
+      </w:pPr>
+      <w:r>
+        <w:rPr>
+          <w:rFonts w:ascii="Times New Roman" w:hAnsi="Times New Roman" w:cs="Times New Roman"/>
+          <w:sz w:val="52"/>
+          <w:szCs w:val="52"/>
+        </w:rPr>
+        <w:t xml:space="preserve">Page 2: Features </w:t>
+      </w:r>
+    </w:p>
+    <w:p>
+      <w:pPr>
+        <w:rPr>
+          <w:rFonts w:ascii="Times New Roman" w:hAnsi="Times New Roman" w:cs="Times New Roman"/>
+          <w:sz w:val="52"/>
+          <w:szCs w:val="52"/>
+        </w:rPr>
+      </w:pPr>
+      <w:r>
+        <w:rPr>
+          <w:rFonts w:ascii="Times New Roman" w:hAnsi="Times New Roman" w:cs="Times New Roman"/>
+          <w:sz w:val="52"/>
+          <w:szCs w:val="52"/>
+        </w:rPr>
+        <w:t xml:space="preserve">Page 3- ? </w:t>
+      </w:r>
+      <w:r>
+        <w:rPr>
+          <w:rFonts w:ascii="Times New Roman" w:hAnsi="Times New Roman" w:cs="Times New Roman"/>
+          <w:sz w:val="52"/>
+          <w:szCs w:val="52"/>
+        </w:rPr>
+        <w:t>Data Structures</w:t>
+      </w:r>
+    </w:p>
+    <w:p>
+      <w:pPr>
+        <w:rPr>
+          <w:rFonts w:ascii="Times New Roman" w:hAnsi="Times New Roman" w:cs="Times New Roman"/>
+          <w:sz w:val="52"/>
+          <w:szCs w:val="52"/>
+        </w:rPr>
+      </w:pPr>
+      <w:proofErr w:type="gramStart"/>
+      <w:r>
+        <w:rPr>
+          <w:rFonts w:ascii="Times New Roman" w:hAnsi="Times New Roman" w:cs="Times New Roman"/>
+          <w:sz w:val="52"/>
+          <w:szCs w:val="52"/>
+        </w:rPr>
+        <w:t>Page ?</w:t>
+      </w:r>
+      <w:proofErr w:type="gramEnd"/>
+      <w:r>
+        <w:rPr>
+          <w:rFonts w:ascii="Times New Roman" w:hAnsi="Times New Roman" w:cs="Times New Roman"/>
+          <w:sz w:val="52"/>
+          <w:szCs w:val="52"/>
+        </w:rPr>
+        <w:t xml:space="preserve"> Compile Instructions</w:t>
+      </w:r>
+    </w:p>
+    <w:p>
+      <w:pPr>
+        <w:jc w:val="center"/>
+        <w:rPr>
+          <w:rFonts w:ascii="Times New Roman" w:hAnsi="Times New Roman" w:cs="Times New Roman"/>
+          <w:sz w:val="28"/>
+          <w:szCs w:val="28"/>
+        </w:rPr>
+      </w:pPr>
+    </w:p>
+    <w:p>
+      <w:pPr>
+        <w:jc w:val="center"/>
+        <w:rPr>
+          <w:rFonts w:ascii="Times New Roman" w:hAnsi="Times New Roman" w:cs="Times New Roman"/>
+          <w:sz w:val="28"/>
+          <w:szCs w:val="28"/>
+        </w:rPr>
+      </w:pPr>
+    </w:p>
+    <w:p>
+      <w:pPr>
+        <w:jc w:val="center"/>
+        <w:rPr>
+          <w:rFonts w:ascii="Times New Roman" w:hAnsi="Times New Roman" w:cs="Times New Roman"/>
+          <w:sz w:val="28"/>
+          <w:szCs w:val="28"/>
+        </w:rPr>
+      </w:pPr>
+    </w:p>
+    <w:p>
+      <w:pPr>
+        <w:jc w:val="center"/>
+        <w:rPr>
+          <w:rFonts w:ascii="Times New Roman" w:hAnsi="Times New Roman" w:cs="Times New Roman"/>
+          <w:sz w:val="28"/>
+          <w:szCs w:val="28"/>
+        </w:rPr>
+      </w:pPr>
+    </w:p>
+    <w:p>
+      <w:pPr>
+        <w:jc w:val="center"/>
+        <w:rPr>
+          <w:rFonts w:ascii="Times New Roman" w:hAnsi="Times New Roman" w:cs="Times New Roman"/>
+          <w:sz w:val="28"/>
+          <w:szCs w:val="28"/>
+        </w:rPr>
+      </w:pPr>
+    </w:p>
+    <w:p>
+      <w:pPr>
+        <w:jc w:val="center"/>
+        <w:rPr>
+          <w:rFonts w:ascii="Times New Roman" w:hAnsi="Times New Roman" w:cs="Times New Roman"/>
+          <w:sz w:val="28"/>
+          <w:szCs w:val="28"/>
+        </w:rPr>
+      </w:pPr>
+    </w:p>
+    <w:p>
+      <w:pPr>
+        <w:jc w:val="center"/>
+        <w:rPr>
+          <w:rFonts w:ascii="Times New Roman" w:hAnsi="Times New Roman" w:cs="Times New Roman"/>
+          <w:sz w:val="28"/>
+          <w:szCs w:val="28"/>
+        </w:rPr>
+      </w:pPr>
+    </w:p>
+    <w:p>
+      <w:pPr>
+        <w:jc w:val="center"/>
+        <w:rPr>
+          <w:rFonts w:ascii="Times New Roman" w:hAnsi="Times New Roman" w:cs="Times New Roman"/>
+          <w:sz w:val="28"/>
+          <w:szCs w:val="28"/>
+        </w:rPr>
+      </w:pPr>
+    </w:p>
+    <w:p>
+      <w:pPr>
+        <w:jc w:val="center"/>
+        <w:rPr>
+          <w:rFonts w:ascii="Times New Roman" w:hAnsi="Times New Roman" w:cs="Times New Roman"/>
+          <w:sz w:val="28"/>
+          <w:szCs w:val="28"/>
+        </w:rPr>
+      </w:pPr>
+    </w:p>
+    <w:p>
+      <w:pPr>
+        <w:jc w:val="center"/>
+        <w:rPr>
+          <w:rFonts w:ascii="Times New Roman" w:hAnsi="Times New Roman" w:cs="Times New Roman"/>
+          <w:sz w:val="28"/>
+          <w:szCs w:val="28"/>
+        </w:rPr>
+      </w:pPr>
+    </w:p>
+    <w:p>
+      <w:pPr>
+        <w:jc w:val="center"/>
+        <w:rPr>
+          <w:rFonts w:ascii="Times New Roman" w:hAnsi="Times New Roman" w:cs="Times New Roman"/>
+          <w:sz w:val="28"/>
+          <w:szCs w:val="28"/>
+        </w:rPr>
+      </w:pPr>
+    </w:p>
+    <w:p>
+      <w:pPr>
+        <w:jc w:val="center"/>
+        <w:rPr>
+          <w:rFonts w:ascii="Times New Roman" w:hAnsi="Times New Roman" w:cs="Times New Roman"/>
+          <w:sz w:val="28"/>
+          <w:szCs w:val="28"/>
+        </w:rPr>
+      </w:pPr>
+    </w:p>
+    <w:p>
+      <w:pPr>
+        <w:jc w:val="center"/>
+        <w:rPr>
+          <w:rFonts w:ascii="Times New Roman" w:hAnsi="Times New Roman" w:cs="Times New Roman"/>
+          <w:sz w:val="28"/>
+          <w:szCs w:val="28"/>
+        </w:rPr>
+      </w:pPr>
+    </w:p>
+    <w:p>
+      <w:pPr>
+        <w:jc w:val="center"/>
+        <w:rPr>
+          <w:rFonts w:ascii="Times New Roman" w:hAnsi="Times New Roman" w:cs="Times New Roman"/>
+          <w:sz w:val="28"/>
+          <w:szCs w:val="28"/>
+        </w:rPr>
+      </w:pPr>
+    </w:p>
+    <w:p>
+      <w:pPr>
+        <w:jc w:val="center"/>
+        <w:rPr>
+          <w:rFonts w:ascii="Times New Roman" w:hAnsi="Times New Roman" w:cs="Times New Roman"/>
+          <w:sz w:val="28"/>
+          <w:szCs w:val="28"/>
+        </w:rPr>
+      </w:pPr>
+    </w:p>
+    <w:p>
+      <w:pPr>
+        <w:jc w:val="center"/>
+        <w:rPr>
+          <w:rFonts w:ascii="Times New Roman" w:hAnsi="Times New Roman" w:cs="Times New Roman"/>
+          <w:sz w:val="28"/>
+          <w:szCs w:val="28"/>
+        </w:rPr>
+      </w:pPr>
+    </w:p>
+    <w:p>
+      <w:pPr>
+        <w:jc w:val="center"/>
+        <w:rPr>
+          <w:rFonts w:ascii="Times New Roman" w:hAnsi="Times New Roman" w:cs="Times New Roman"/>
+          <w:sz w:val="28"/>
+          <w:szCs w:val="28"/>
+        </w:rPr>
+      </w:pPr>
+    </w:p>
+    <w:p>
+      <w:pPr>
+        <w:jc w:val="center"/>
+        <w:rPr>
+          <w:rFonts w:ascii="Times New Roman" w:hAnsi="Times New Roman" w:cs="Times New Roman"/>
+          <w:sz w:val="28"/>
+          <w:szCs w:val="28"/>
+        </w:rPr>
+      </w:pPr>
+    </w:p>
+    <w:p>
+      <w:pPr>
+        <w:jc w:val="center"/>
+        <w:rPr>
+          <w:rFonts w:ascii="Times New Roman" w:hAnsi="Times New Roman" w:cs="Times New Roman"/>
+          <w:sz w:val="28"/>
+          <w:szCs w:val="28"/>
+        </w:rPr>
+      </w:pPr>
+    </w:p>
+    <w:p>
+      <w:pPr>
+        <w:jc w:val="center"/>
+        <w:rPr>
+          <w:rFonts w:ascii="Times New Roman" w:hAnsi="Times New Roman" w:cs="Times New Roman"/>
+          <w:b/>
+          <w:bCs/>
+          <w:sz w:val="40"/>
+          <w:szCs w:val="40"/>
+        </w:rPr>
+      </w:pPr>
+      <w:r>
+        <w:rPr>
+          <w:rFonts w:ascii="Times New Roman" w:hAnsi="Times New Roman" w:cs="Times New Roman"/>
+          <w:b/>
+          <w:bCs/>
+          <w:sz w:val="40"/>
+          <w:szCs w:val="40"/>
+        </w:rPr>
+        <w:lastRenderedPageBreak/>
+        <w:t>Features</w:t>
+      </w:r>
+    </w:p>
+    <w:p>
+      <w:pPr>
+        <w:jc w:val="center"/>
+        <w:rPr>
+          <w:rFonts w:ascii="Times New Roman" w:hAnsi="Times New Roman" w:cs="Times New Roman"/>
+          <w:b/>
+          <w:bCs/>
+          <w:sz w:val="40"/>
+          <w:szCs w:val="40"/>
+        </w:rPr>
+      </w:pPr>
+    </w:p>
+    <w:p>
+      <w:pPr>
+        <w:spacing w:line="480" w:lineRule="auto"/>
+        <w:rPr>
+          <w:rFonts w:ascii="Times New Roman" w:hAnsi="Times New Roman" w:cs="Times New Roman"/>
+          <w:sz w:val="28"/>
+          <w:szCs w:val="28"/>
+        </w:rPr>
+      </w:pPr>
+      <w:r>
+        <w:rPr>
+          <w:rFonts w:ascii="Times New Roman" w:hAnsi="Times New Roman" w:cs="Times New Roman"/>
+          <w:sz w:val="28"/>
+          <w:szCs w:val="28"/>
+        </w:rPr>
+        <w:tab/>
+      </w:r>
+      <w:r>
+        <w:rPr>
+          <w:rFonts w:ascii="Times New Roman" w:hAnsi="Times New Roman" w:cs="Times New Roman"/>
+          <w:sz w:val="28"/>
+          <w:szCs w:val="28"/>
+        </w:rPr>
+        <w:t xml:space="preserve">This program </w:t>
+      </w:r>
+      <w:r>
+        <w:rPr>
+          <w:rFonts w:ascii="Times New Roman" w:hAnsi="Times New Roman" w:cs="Times New Roman"/>
+          <w:sz w:val="28"/>
+          <w:szCs w:val="28"/>
+        </w:rPr>
+        <w:t>is a mini bank system, it includes normal user accounts, bank official accounts, and lastly system administration accounts all with ability to do certain things based on what type of account it is. The bank official accounts can open or close accounts, can withdraw or deposit any amount from a user account with permission and can also search up any user. The System Admins can also create and delete user accounts but also has the ability to create and delete bank official accounts and lastly, they have the ability to change any user’s password.</w:t>
+      </w:r>
+    </w:p>
+    <w:p>
+      <w:pPr>
+        <w:spacing w:line="480" w:lineRule="auto"/>
+        <w:rPr>
+          <w:rFonts w:ascii="Times New Roman" w:hAnsi="Times New Roman" w:cs="Times New Roman"/>
+          <w:sz w:val="28"/>
+          <w:szCs w:val="28"/>
+        </w:rPr>
+      </w:pPr>
+      <w:r>
+        <w:rPr>
+          <w:rFonts w:ascii="Times New Roman" w:hAnsi="Times New Roman" w:cs="Times New Roman"/>
+          <w:sz w:val="28"/>
+          <w:szCs w:val="28"/>
+        </w:rPr>
+        <w:tab/>
+        <w:t>If a user wants to create an account a bank official must first login with their username and password, then from there they can help the user set up all of their account information, same goes for a bank official wanting to create an account except the system admin will be needed instead. One a user is logged into their said account they will have the ability to open up a certain account whether it is a checking’s, savings, or CD account. Once they have their accounts created depending on which one, they want to access they will have different features such as deposit and withdrawing. Once the user’s logout and quit the program all of their information will be saved and encrypted accordingly for the customers security.</w:t>
+      </w:r>
+    </w:p>
+    <w:p>
+      <w:pPr>
+        <w:rPr>
+          <w:rFonts w:ascii="Times New Roman" w:hAnsi="Times New Roman" w:cs="Times New Roman"/>
+          <w:b/>
+          <w:bCs/>
+          <w:sz w:val="28"/>
+          <w:szCs w:val="28"/>
+        </w:rPr>
+      </w:pPr>
+    </w:p>
+    <w:p>
+      <w:pPr>
+        <w:jc w:val="center"/>
+        <w:rPr>
+          <w:rFonts w:ascii="Times New Roman" w:hAnsi="Times New Roman" w:cs="Times New Roman"/>
+          <w:sz w:val="40"/>
+          <w:szCs w:val="40"/>
+        </w:rPr>
+      </w:pPr>
+      <w:r>
+        <w:rPr>
+          <w:rFonts w:ascii="Times New Roman" w:hAnsi="Times New Roman" w:cs="Times New Roman"/>
+          <w:b/>
+          <w:bCs/>
+          <w:sz w:val="40"/>
+          <w:szCs w:val="40"/>
+        </w:rPr>
+        <w:lastRenderedPageBreak/>
+        <w:t>Data Structures</w:t>
+      </w:r>
+    </w:p>
+    <w:p>
+      <w:pPr>
+        <w:jc w:val="center"/>
+        <w:rPr>
+          <w:rFonts w:ascii="Times New Roman" w:hAnsi="Times New Roman" w:cs="Times New Roman"/>
+          <w:sz w:val="40"/>
+          <w:szCs w:val="40"/>
+        </w:rPr>
+      </w:pPr>
+    </w:p>
+    <w:p>
+      <w:pPr>
+        <w:jc w:val="center"/>
+        <w:rPr>
+          <w:rFonts w:ascii="Times New Roman" w:hAnsi="Times New Roman" w:cs="Times New Roman"/>
+          <w:sz w:val="40"/>
+          <w:szCs w:val="40"/>
+        </w:rPr>
+      </w:pPr>
+    </w:p>
+    <w:p>
+      <w:pPr>
+        <w:jc w:val="center"/>
+        <w:rPr>
+          <w:rFonts w:ascii="Times New Roman" w:hAnsi="Times New Roman" w:cs="Times New Roman"/>
+          <w:sz w:val="40"/>
+          <w:szCs w:val="40"/>
+        </w:rPr>
+      </w:pPr>
+    </w:p>
+    <w:p>
+      <w:pPr>
+        <w:jc w:val="center"/>
+        <w:rPr>
+          <w:rFonts w:ascii="Times New Roman" w:hAnsi="Times New Roman" w:cs="Times New Roman"/>
+          <w:sz w:val="40"/>
+          <w:szCs w:val="40"/>
+        </w:rPr>
+      </w:pPr>
+    </w:p>
+    <w:p>
+      <w:pPr>
+        <w:jc w:val="center"/>
+        <w:rPr>
+          <w:rFonts w:ascii="Times New Roman" w:hAnsi="Times New Roman" w:cs="Times New Roman"/>
+          <w:sz w:val="40"/>
+          <w:szCs w:val="40"/>
+        </w:rPr>
+      </w:pPr>
+    </w:p>
+    <w:p>
+      <w:pPr>
+        <w:jc w:val="center"/>
+        <w:rPr>
+          <w:rFonts w:ascii="Times New Roman" w:hAnsi="Times New Roman" w:cs="Times New Roman"/>
+          <w:sz w:val="40"/>
+          <w:szCs w:val="40"/>
+        </w:rPr>
+      </w:pPr>
+    </w:p>
+    <w:p>
+      <w:pPr>
+        <w:jc w:val="center"/>
+        <w:rPr>
+          <w:rFonts w:ascii="Times New Roman" w:hAnsi="Times New Roman" w:cs="Times New Roman"/>
+          <w:sz w:val="40"/>
+          <w:szCs w:val="40"/>
+        </w:rPr>
+      </w:pPr>
+    </w:p>
+    <w:p>
+      <w:pPr>
+        <w:jc w:val="center"/>
+        <w:rPr>
+          <w:rFonts w:ascii="Times New Roman" w:hAnsi="Times New Roman" w:cs="Times New Roman"/>
+          <w:sz w:val="40"/>
+          <w:szCs w:val="40"/>
+        </w:rPr>
+      </w:pPr>
+    </w:p>
+    <w:p>
+      <w:pPr>
+        <w:jc w:val="center"/>
+        <w:rPr>
+          <w:rFonts w:ascii="Times New Roman" w:hAnsi="Times New Roman" w:cs="Times New Roman"/>
+          <w:sz w:val="40"/>
+          <w:szCs w:val="40"/>
+        </w:rPr>
+      </w:pPr>
+    </w:p>
+    <w:p>
+      <w:pPr>
+        <w:jc w:val="center"/>
+        <w:rPr>
+          <w:rFonts w:ascii="Times New Roman" w:hAnsi="Times New Roman" w:cs="Times New Roman"/>
+          <w:sz w:val="40"/>
+          <w:szCs w:val="40"/>
+        </w:rPr>
+      </w:pPr>
+    </w:p>
+    <w:p>
+      <w:pPr>
+        <w:jc w:val="center"/>
+        <w:rPr>
+          <w:rFonts w:ascii="Times New Roman" w:hAnsi="Times New Roman" w:cs="Times New Roman"/>
+          <w:sz w:val="40"/>
+          <w:szCs w:val="40"/>
+        </w:rPr>
+      </w:pPr>
+    </w:p>
+    <w:p>
+      <w:pPr>
+        <w:jc w:val="center"/>
+        <w:rPr>
+          <w:rFonts w:ascii="Times New Roman" w:hAnsi="Times New Roman" w:cs="Times New Roman"/>
+          <w:sz w:val="40"/>
+          <w:szCs w:val="40"/>
+        </w:rPr>
+      </w:pPr>
+    </w:p>
+    <w:p>
+      <w:pPr>
+        <w:jc w:val="center"/>
+        <w:rPr>
+          <w:rFonts w:ascii="Times New Roman" w:hAnsi="Times New Roman" w:cs="Times New Roman"/>
+          <w:sz w:val="40"/>
+          <w:szCs w:val="40"/>
+        </w:rPr>
+      </w:pPr>
+    </w:p>
+    <w:p>
+      <w:pPr>
+        <w:jc w:val="center"/>
+        <w:rPr>
+          <w:rFonts w:ascii="Times New Roman" w:hAnsi="Times New Roman" w:cs="Times New Roman"/>
+          <w:sz w:val="40"/>
+          <w:szCs w:val="40"/>
+        </w:rPr>
+      </w:pPr>
+    </w:p>
+    <w:p>
+      <w:pPr>
+        <w:jc w:val="center"/>
+        <w:rPr>
+          <w:rFonts w:ascii="Times New Roman" w:hAnsi="Times New Roman" w:cs="Times New Roman"/>
+          <w:sz w:val="40"/>
+          <w:szCs w:val="40"/>
+        </w:rPr>
+      </w:pPr>
+    </w:p>
+    <w:p>
+      <w:pPr>
+        <w:jc w:val="center"/>
+        <w:rPr>
+          <w:rFonts w:ascii="Times New Roman" w:hAnsi="Times New Roman" w:cs="Times New Roman"/>
+          <w:sz w:val="40"/>
+          <w:szCs w:val="40"/>
+        </w:rPr>
+      </w:pPr>
+    </w:p>
+    <w:p>
+      <w:pPr>
+        <w:jc w:val="center"/>
+        <w:rPr>
+          <w:rFonts w:ascii="Times New Roman" w:hAnsi="Times New Roman" w:cs="Times New Roman"/>
+          <w:sz w:val="40"/>
+          <w:szCs w:val="40"/>
+        </w:rPr>
+      </w:pPr>
+    </w:p>
+    <w:p>
+      <w:pPr>
+        <w:jc w:val="center"/>
+        <w:rPr>
+          <w:rFonts w:ascii="Times New Roman" w:hAnsi="Times New Roman" w:cs="Times New Roman"/>
+          <w:sz w:val="40"/>
+          <w:szCs w:val="40"/>
+        </w:rPr>
+      </w:pPr>
+    </w:p>
+    <w:p>
+      <w:pPr>
+        <w:jc w:val="center"/>
+        <w:rPr>
+          <w:rFonts w:ascii="Times New Roman" w:hAnsi="Times New Roman" w:cs="Times New Roman"/>
+          <w:sz w:val="40"/>
+          <w:szCs w:val="40"/>
+        </w:rPr>
+      </w:pPr>
+    </w:p>
+    <w:p>
+      <w:pPr>
+        <w:jc w:val="center"/>
+        <w:rPr>
+          <w:rFonts w:ascii="Times New Roman" w:hAnsi="Times New Roman" w:cs="Times New Roman"/>
+          <w:b/>
+          <w:bCs/>
+          <w:sz w:val="40"/>
+          <w:szCs w:val="40"/>
+        </w:rPr>
+      </w:pPr>
+      <w:r>
+        <w:rPr>
+          <w:rFonts w:ascii="Times New Roman" w:hAnsi="Times New Roman" w:cs="Times New Roman"/>
+          <w:b/>
+          <w:bCs/>
+          <w:sz w:val="40"/>
+          <w:szCs w:val="40"/>
+        </w:rPr>
+        <w:lastRenderedPageBreak/>
+        <w:t>Compile Instructions</w:t>
+      </w:r>
+    </w:p>
+    <w:p>
+      <w:pPr>
+        <w:spacing w:line="480" w:lineRule="auto"/>
+        <w:rPr>
+          <w:rFonts w:ascii="Times New Roman" w:hAnsi="Times New Roman" w:cs="Times New Roman"/>
+          <w:sz w:val="28"/>
+          <w:szCs w:val="28"/>
+        </w:rPr>
+      </w:pPr>
+      <w:r>
+        <w:rPr>
+          <w:rFonts w:ascii="Times New Roman" w:hAnsi="Times New Roman" w:cs="Times New Roman"/>
+          <w:sz w:val="28"/>
+          <w:szCs w:val="28"/>
+        </w:rPr>
+        <w:tab/>
+      </w:r>
+      <w:r>
+        <w:rPr>
+          <w:rFonts w:ascii="Times New Roman" w:hAnsi="Times New Roman" w:cs="Times New Roman"/>
+          <w:sz w:val="28"/>
+          <w:szCs w:val="28"/>
+        </w:rPr>
+        <w:t xml:space="preserve">To Compile and run the program you must first download the code from the linked Repo on the cover of this documentation. Once you have downloaded the code you will want to run the BearBank.cpp file, from there on out it will prompt you everything, </w:t>
+      </w:r>
+      <w:r>
+        <w:rPr>
+          <w:rFonts w:ascii="Times New Roman" w:hAnsi="Times New Roman" w:cs="Times New Roman"/>
+          <w:sz w:val="28"/>
+          <w:szCs w:val="28"/>
+        </w:rPr>
+        <w:t>first it will prompt whether you would like to create an account of login to a preexisting account. Once again depending on what you choose you will receive different prompts</w:t>
+      </w:r>
+      <w:r>
+        <w:rPr>
+          <w:rFonts w:ascii="Times New Roman" w:hAnsi="Times New Roman" w:cs="Times New Roman"/>
+          <w:sz w:val="28"/>
+          <w:szCs w:val="28"/>
+        </w:rPr>
+        <w:t>.</w:t>
+      </w:r>
+    </w:p>
     <w:sectPr>
+      <w:headerReference w:type="even" r:id="rId7"/>
+      <w:headerReference w:type="default" r:id="rId8"/>
       <w:pgSz w:w="12240" w:h="15840"/>
       <w:pgMar w:top="1440" w:right="1440" w:bottom="1440" w:left="1440" w:header="720" w:footer="720" w:gutter="0"/>
       <w:pgNumType w:start="0"/>
@@ -561,6 +1443,173 @@
     </w:sectPr>
   </w:body>
 </w:document>
+</file>
+
+<file path=word/endnotes.xml><?xml version="1.0" encoding="utf-8"?>
+<w:endnotes xmlns:wpc="http://schemas.microsoft.com/office/word/2010/wordprocessingCanvas" xmlns:cx="http://schemas.microsoft.com/office/drawing/2014/chartex" xmlns:cx1="http://schemas.microsoft.com/office/drawing/2015/9/8/chartex" xmlns:cx2="http://schemas.microsoft.com/office/drawing/2015/10/21/chartex" xmlns:cx3="http://schemas.microsoft.com/office/drawing/2016/5/9/chartex" xmlns:cx4="http://schemas.microsoft.com/office/drawing/2016/5/10/chartex" xmlns:cx5="http://schemas.microsoft.com/office/drawing/2016/5/11/chartex" xmlns:cx6="http://schemas.microsoft.com/office/drawing/2016/5/12/chartex" xmlns:cx7="http://schemas.microsoft.com/office/drawing/2016/5/13/chartex" xmlns:cx8="http://schemas.microsoft.com/office/drawing/2016/5/14/chartex" xmlns:mc="http://schemas.openxmlformats.org/markup-compatibility/2006" xmlns:aink="http://schemas.microsoft.com/office/drawing/2016/ink" xmlns:am3d="http://schemas.microsoft.com/office/drawing/2017/model3d" xmlns:o="urn:schemas-microsoft-com:office:office" xmlns:r="http://schemas.openxmlformats.org/officeDocument/2006/relationships" xmlns:m="http://schemas.openxmlformats.org/officeDocument/2006/math" xmlns:v="urn:schemas-microsoft-com:vml" xmlns:wp14="http://schemas.microsoft.com/office/word/2010/wordprocessingDrawing" xmlns:wp="http://schemas.openxmlformats.org/drawingml/2006/wordprocessingDrawing" xmlns:w10="urn:schemas-microsoft-com:office:word" xmlns:w="http://schemas.openxmlformats.org/wordprocessingml/2006/main" xmlns:w14="http://schemas.microsoft.com/office/word/2010/wordml" xmlns:w15="http://schemas.microsoft.com/office/word/2012/wordml" xmlns:w16cex="http://schemas.microsoft.com/office/word/2018/wordml/cex" xmlns:w16cid="http://schemas.microsoft.com/office/word/2016/wordml/cid" xmlns:w16="http://schemas.microsoft.com/office/word/2018/wordml" xmlns:w16se="http://schemas.microsoft.com/office/word/2015/wordml/symex" xmlns:wpg="http://schemas.microsoft.com/office/word/2010/wordprocessingGroup" xmlns:wpi="http://schemas.microsoft.com/office/word/2010/wordprocessingInk" xmlns:wne="http://schemas.microsoft.com/office/word/2006/wordml" xmlns:wps="http://schemas.microsoft.com/office/word/2010/wordprocessingShape" mc:Ignorable="w14 w15 w16se w16cid w16 w16cex wp14">
+  <w:endnote w:type="separator" w:id="-1">
+    <w:p>
+      <w:pPr>
+        <w:spacing w:after="0" w:line="240" w:lineRule="auto"/>
+      </w:pPr>
+      <w:r>
+        <w:separator/>
+      </w:r>
+    </w:p>
+  </w:endnote>
+  <w:endnote w:type="continuationSeparator" w:id="0">
+    <w:p>
+      <w:pPr>
+        <w:spacing w:after="0" w:line="240" w:lineRule="auto"/>
+      </w:pPr>
+      <w:r>
+        <w:continuationSeparator/>
+      </w:r>
+    </w:p>
+  </w:endnote>
+</w:endnotes>
+</file>
+
+<file path=word/footnotes.xml><?xml version="1.0" encoding="utf-8"?>
+<w:footnotes xmlns:wpc="http://schemas.microsoft.com/office/word/2010/wordprocessingCanvas" xmlns:cx="http://schemas.microsoft.com/office/drawing/2014/chartex" xmlns:cx1="http://schemas.microsoft.com/office/drawing/2015/9/8/chartex" xmlns:cx2="http://schemas.microsoft.com/office/drawing/2015/10/21/chartex" xmlns:cx3="http://schemas.microsoft.com/office/drawing/2016/5/9/chartex" xmlns:cx4="http://schemas.microsoft.com/office/drawing/2016/5/10/chartex" xmlns:cx5="http://schemas.microsoft.com/office/drawing/2016/5/11/chartex" xmlns:cx6="http://schemas.microsoft.com/office/drawing/2016/5/12/chartex" xmlns:cx7="http://schemas.microsoft.com/office/drawing/2016/5/13/chartex" xmlns:cx8="http://schemas.microsoft.com/office/drawing/2016/5/14/chartex" xmlns:mc="http://schemas.openxmlformats.org/markup-compatibility/2006" xmlns:aink="http://schemas.microsoft.com/office/drawing/2016/ink" xmlns:am3d="http://schemas.microsoft.com/office/drawing/2017/model3d" xmlns:o="urn:schemas-microsoft-com:office:office" xmlns:r="http://schemas.openxmlformats.org/officeDocument/2006/relationships" xmlns:m="http://schemas.openxmlformats.org/officeDocument/2006/math" xmlns:v="urn:schemas-microsoft-com:vml" xmlns:wp14="http://schemas.microsoft.com/office/word/2010/wordprocessingDrawing" xmlns:wp="http://schemas.openxmlformats.org/drawingml/2006/wordprocessingDrawing" xmlns:w10="urn:schemas-microsoft-com:office:word" xmlns:w="http://schemas.openxmlformats.org/wordprocessingml/2006/main" xmlns:w14="http://schemas.microsoft.com/office/word/2010/wordml" xmlns:w15="http://schemas.microsoft.com/office/word/2012/wordml" xmlns:w16cex="http://schemas.microsoft.com/office/word/2018/wordml/cex" xmlns:w16cid="http://schemas.microsoft.com/office/word/2016/wordml/cid" xmlns:w16="http://schemas.microsoft.com/office/word/2018/wordml" xmlns:w16se="http://schemas.microsoft.com/office/word/2015/wordml/symex" xmlns:wpg="http://schemas.microsoft.com/office/word/2010/wordprocessingGroup" xmlns:wpi="http://schemas.microsoft.com/office/word/2010/wordprocessingInk" xmlns:wne="http://schemas.microsoft.com/office/word/2006/wordml" xmlns:wps="http://schemas.microsoft.com/office/word/2010/wordprocessingShape" mc:Ignorable="w14 w15 w16se w16cid w16 w16cex wp14">
+  <w:footnote w:type="separator" w:id="-1">
+    <w:p>
+      <w:pPr>
+        <w:spacing w:after="0" w:line="240" w:lineRule="auto"/>
+      </w:pPr>
+      <w:r>
+        <w:separator/>
+      </w:r>
+    </w:p>
+  </w:footnote>
+  <w:footnote w:type="continuationSeparator" w:id="0">
+    <w:p>
+      <w:pPr>
+        <w:spacing w:after="0" w:line="240" w:lineRule="auto"/>
+      </w:pPr>
+      <w:r>
+        <w:continuationSeparator/>
+      </w:r>
+    </w:p>
+  </w:footnote>
+</w:footnotes>
+</file>
+
+<file path=word/header1.xml><?xml version="1.0" encoding="utf-8"?>
+<w:hdr xmlns:wpc="http://schemas.microsoft.com/office/word/2010/wordprocessingCanvas" xmlns:cx="http://schemas.microsoft.com/office/drawing/2014/chartex" xmlns:cx1="http://schemas.microsoft.com/office/drawing/2015/9/8/chartex" xmlns:cx2="http://schemas.microsoft.com/office/drawing/2015/10/21/chartex" xmlns:cx3="http://schemas.microsoft.com/office/drawing/2016/5/9/chartex" xmlns:cx4="http://schemas.microsoft.com/office/drawing/2016/5/10/chartex" xmlns:cx5="http://schemas.microsoft.com/office/drawing/2016/5/11/chartex" xmlns:cx6="http://schemas.microsoft.com/office/drawing/2016/5/12/chartex" xmlns:cx7="http://schemas.microsoft.com/office/drawing/2016/5/13/chartex" xmlns:cx8="http://schemas.microsoft.com/office/drawing/2016/5/14/chartex" xmlns:mc="http://schemas.openxmlformats.org/markup-compatibility/2006" xmlns:aink="http://schemas.microsoft.com/office/drawing/2016/ink" xmlns:am3d="http://schemas.microsoft.com/office/drawing/2017/model3d" xmlns:o="urn:schemas-microsoft-com:office:office" xmlns:r="http://schemas.openxmlformats.org/officeDocument/2006/relationships" xmlns:m="http://schemas.openxmlformats.org/officeDocument/2006/math" xmlns:v="urn:schemas-microsoft-com:vml" xmlns:wp14="http://schemas.microsoft.com/office/word/2010/wordprocessingDrawing" xmlns:wp="http://schemas.openxmlformats.org/drawingml/2006/wordprocessingDrawing" xmlns:w10="urn:schemas-microsoft-com:office:word" xmlns:w="http://schemas.openxmlformats.org/wordprocessingml/2006/main" xmlns:w14="http://schemas.microsoft.com/office/word/2010/wordml" xmlns:w15="http://schemas.microsoft.com/office/word/2012/wordml" xmlns:w16cex="http://schemas.microsoft.com/office/word/2018/wordml/cex" xmlns:w16cid="http://schemas.microsoft.com/office/word/2016/wordml/cid" xmlns:w16="http://schemas.microsoft.com/office/word/2018/wordml" xmlns:w16se="http://schemas.microsoft.com/office/word/2015/wordml/symex" xmlns:wpg="http://schemas.microsoft.com/office/word/2010/wordprocessingGroup" xmlns:wpi="http://schemas.microsoft.com/office/word/2010/wordprocessingInk" xmlns:wne="http://schemas.microsoft.com/office/word/2006/wordml" xmlns:wps="http://schemas.microsoft.com/office/word/2010/wordprocessingShape" mc:Ignorable="w14 w15 w16se w16cid w16 w16cex wp14">
+  <w:sdt>
+    <w:sdtPr>
+      <w:rPr>
+        <w:rStyle w:val="PageNumber"/>
+      </w:rPr>
+      <w:id w:val="366492695"/>
+      <w:docPartObj>
+        <w:docPartGallery w:val="Page Numbers (Top of Page)"/>
+        <w:docPartUnique/>
+      </w:docPartObj>
+    </w:sdtPr>
+    <w:sdtContent>
+      <w:p>
+        <w:pPr>
+          <w:pStyle w:val="Header"/>
+          <w:framePr w:wrap="none" w:vAnchor="text" w:hAnchor="margin" w:xAlign="right" w:y="1"/>
+          <w:rPr>
+            <w:rStyle w:val="PageNumber"/>
+          </w:rPr>
+        </w:pPr>
+        <w:r>
+          <w:rPr>
+            <w:rStyle w:val="PageNumber"/>
+          </w:rPr>
+          <w:fldChar w:fldCharType="begin"/>
+        </w:r>
+        <w:r>
+          <w:rPr>
+            <w:rStyle w:val="PageNumber"/>
+          </w:rPr>
+          <w:instrText xml:space="preserve"> PAGE </w:instrText>
+        </w:r>
+        <w:r>
+          <w:rPr>
+            <w:rStyle w:val="PageNumber"/>
+          </w:rPr>
+          <w:fldChar w:fldCharType="end"/>
+        </w:r>
+      </w:p>
+    </w:sdtContent>
+  </w:sdt>
+  <w:p>
+    <w:pPr>
+      <w:pStyle w:val="Header"/>
+      <w:ind w:right="360"/>
+    </w:pPr>
+  </w:p>
+</w:hdr>
+</file>
+
+<file path=word/header2.xml><?xml version="1.0" encoding="utf-8"?>
+<w:hdr xmlns:wpc="http://schemas.microsoft.com/office/word/2010/wordprocessingCanvas" xmlns:cx="http://schemas.microsoft.com/office/drawing/2014/chartex" xmlns:cx1="http://schemas.microsoft.com/office/drawing/2015/9/8/chartex" xmlns:cx2="http://schemas.microsoft.com/office/drawing/2015/10/21/chartex" xmlns:cx3="http://schemas.microsoft.com/office/drawing/2016/5/9/chartex" xmlns:cx4="http://schemas.microsoft.com/office/drawing/2016/5/10/chartex" xmlns:cx5="http://schemas.microsoft.com/office/drawing/2016/5/11/chartex" xmlns:cx6="http://schemas.microsoft.com/office/drawing/2016/5/12/chartex" xmlns:cx7="http://schemas.microsoft.com/office/drawing/2016/5/13/chartex" xmlns:cx8="http://schemas.microsoft.com/office/drawing/2016/5/14/chartex" xmlns:mc="http://schemas.openxmlformats.org/markup-compatibility/2006" xmlns:aink="http://schemas.microsoft.com/office/drawing/2016/ink" xmlns:am3d="http://schemas.microsoft.com/office/drawing/2017/model3d" xmlns:o="urn:schemas-microsoft-com:office:office" xmlns:r="http://schemas.openxmlformats.org/officeDocument/2006/relationships" xmlns:m="http://schemas.openxmlformats.org/officeDocument/2006/math" xmlns:v="urn:schemas-microsoft-com:vml" xmlns:wp14="http://schemas.microsoft.com/office/word/2010/wordprocessingDrawing" xmlns:wp="http://schemas.openxmlformats.org/drawingml/2006/wordprocessingDrawing" xmlns:w10="urn:schemas-microsoft-com:office:word" xmlns:w="http://schemas.openxmlformats.org/wordprocessingml/2006/main" xmlns:w14="http://schemas.microsoft.com/office/word/2010/wordml" xmlns:w15="http://schemas.microsoft.com/office/word/2012/wordml" xmlns:w16cex="http://schemas.microsoft.com/office/word/2018/wordml/cex" xmlns:w16cid="http://schemas.microsoft.com/office/word/2016/wordml/cid" xmlns:w16="http://schemas.microsoft.com/office/word/2018/wordml" xmlns:w16se="http://schemas.microsoft.com/office/word/2015/wordml/symex" xmlns:wpg="http://schemas.microsoft.com/office/word/2010/wordprocessingGroup" xmlns:wpi="http://schemas.microsoft.com/office/word/2010/wordprocessingInk" xmlns:wne="http://schemas.microsoft.com/office/word/2006/wordml" xmlns:wps="http://schemas.microsoft.com/office/word/2010/wordprocessingShape" mc:Ignorable="w14 w15 w16se w16cid w16 w16cex wp14">
+  <w:sdt>
+    <w:sdtPr>
+      <w:rPr>
+        <w:rStyle w:val="PageNumber"/>
+      </w:rPr>
+      <w:id w:val="122052090"/>
+      <w:docPartObj>
+        <w:docPartGallery w:val="Page Numbers (Top of Page)"/>
+        <w:docPartUnique/>
+      </w:docPartObj>
+    </w:sdtPr>
+    <w:sdtContent>
+      <w:p>
+        <w:pPr>
+          <w:pStyle w:val="Header"/>
+          <w:framePr w:wrap="none" w:vAnchor="text" w:hAnchor="margin" w:xAlign="right" w:y="1"/>
+          <w:rPr>
+            <w:rStyle w:val="PageNumber"/>
+          </w:rPr>
+        </w:pPr>
+        <w:r>
+          <w:rPr>
+            <w:rStyle w:val="PageNumber"/>
+          </w:rPr>
+          <w:fldChar w:fldCharType="begin"/>
+        </w:r>
+        <w:r>
+          <w:rPr>
+            <w:rStyle w:val="PageNumber"/>
+          </w:rPr>
+          <w:instrText xml:space="preserve"> PAGE </w:instrText>
+        </w:r>
+        <w:r>
+          <w:rPr>
+            <w:rStyle w:val="PageNumber"/>
+          </w:rPr>
+          <w:fldChar w:fldCharType="separate"/>
+        </w:r>
+        <w:r>
+          <w:rPr>
+            <w:rStyle w:val="PageNumber"/>
+            <w:noProof/>
+          </w:rPr>
+          <w:t>2</w:t>
+        </w:r>
+        <w:r>
+          <w:rPr>
+            <w:rStyle w:val="PageNumber"/>
+          </w:rPr>
+          <w:fldChar w:fldCharType="end"/>
+        </w:r>
+      </w:p>
+    </w:sdtContent>
+  </w:sdt>
+  <w:p>
+    <w:pPr>
+      <w:pStyle w:val="Header"/>
+      <w:ind w:right="360"/>
+    </w:pPr>
+  </w:p>
+</w:hdr>
 </file>
 
 <file path=word/styles.xml><?xml version="1.0" encoding="utf-8"?>
@@ -686,6 +1735,7 @@
     <w:lsdException w:name="HTML Sample" w:semiHidden="1" w:unhideWhenUsed="1"/>
     <w:lsdException w:name="HTML Typewriter" w:semiHidden="1" w:unhideWhenUsed="1"/>
     <w:lsdException w:name="HTML Variable" w:semiHidden="1" w:unhideWhenUsed="1"/>
+    <w:lsdException w:name="Normal Table" w:semiHidden="1" w:unhideWhenUsed="1"/>
     <w:lsdException w:name="annotation subject" w:semiHidden="1" w:unhideWhenUsed="1"/>
     <w:lsdException w:name="No List" w:semiHidden="1" w:unhideWhenUsed="1"/>
     <w:lsdException w:name="Outline List 1" w:semiHidden="1" w:unhideWhenUsed="1"/>
@@ -732,8 +1782,10 @@
     <w:lsdException w:name="Table Subtle 2" w:semiHidden="1" w:unhideWhenUsed="1"/>
     <w:lsdException w:name="Table Web 1" w:semiHidden="1" w:unhideWhenUsed="1"/>
     <w:lsdException w:name="Table Web 2" w:semiHidden="1" w:unhideWhenUsed="1"/>
+    <w:lsdException w:name="Table Web 3" w:semiHidden="1" w:unhideWhenUsed="1"/>
     <w:lsdException w:name="Balloon Text" w:semiHidden="1" w:unhideWhenUsed="1"/>
     <w:lsdException w:name="Table Grid" w:uiPriority="39"/>
+    <w:lsdException w:name="Table Theme" w:semiHidden="1" w:unhideWhenUsed="1"/>
     <w:lsdException w:name="Placeholder Text" w:semiHidden="1"/>
     <w:lsdException w:name="No Spacing" w:uiPriority="1" w:qFormat="1"/>
     <w:lsdException w:name="Light Shading" w:uiPriority="60"/>
@@ -1008,6 +2060,58 @@
     <w:rPr>
       <w:rFonts w:eastAsiaTheme="minorEastAsia"/>
     </w:rPr>
+  </w:style>
+  <w:style w:type="paragraph" w:styleId="Header">
+    <w:name w:val="header"/>
+    <w:basedOn w:val="Normal"/>
+    <w:link w:val="HeaderChar"/>
+    <w:uiPriority w:val="99"/>
+    <w:unhideWhenUsed/>
+    <w:rsid w:val="00057FDA"/>
+    <w:pPr>
+      <w:tabs>
+        <w:tab w:val="center" w:pos="4680"/>
+        <w:tab w:val="right" w:pos="9360"/>
+      </w:tabs>
+      <w:spacing w:after="0" w:line="240" w:lineRule="auto"/>
+    </w:pPr>
+  </w:style>
+  <w:style w:type="character" w:customStyle="1" w:styleId="HeaderChar">
+    <w:name w:val="Header Char"/>
+    <w:basedOn w:val="DefaultParagraphFont"/>
+    <w:link w:val="Header"/>
+    <w:uiPriority w:val="99"/>
+    <w:rsid w:val="00057FDA"/>
+  </w:style>
+  <w:style w:type="paragraph" w:styleId="Footer">
+    <w:name w:val="footer"/>
+    <w:basedOn w:val="Normal"/>
+    <w:link w:val="FooterChar"/>
+    <w:uiPriority w:val="99"/>
+    <w:unhideWhenUsed/>
+    <w:rsid w:val="00057FDA"/>
+    <w:pPr>
+      <w:tabs>
+        <w:tab w:val="center" w:pos="4680"/>
+        <w:tab w:val="right" w:pos="9360"/>
+      </w:tabs>
+      <w:spacing w:after="0" w:line="240" w:lineRule="auto"/>
+    </w:pPr>
+  </w:style>
+  <w:style w:type="character" w:customStyle="1" w:styleId="FooterChar">
+    <w:name w:val="Footer Char"/>
+    <w:basedOn w:val="DefaultParagraphFont"/>
+    <w:link w:val="Footer"/>
+    <w:uiPriority w:val="99"/>
+    <w:rsid w:val="00057FDA"/>
+  </w:style>
+  <w:style w:type="character" w:styleId="PageNumber">
+    <w:name w:val="page number"/>
+    <w:basedOn w:val="DefaultParagraphFont"/>
+    <w:uiPriority w:val="99"/>
+    <w:semiHidden/>
+    <w:unhideWhenUsed/>
+    <w:rsid w:val="00057FDA"/>
   </w:style>
 </w:styles>
 </file>

</xml_diff>

<commit_message>
Added information to Doc
</commit_message>
<xml_diff>
--- a/CSC232Group3Project.docx
+++ b/CSC232Group3Project.docx
@@ -34,16 +34,16 @@
             <mc:AlternateContent>
               <mc:Choice Requires="wps">
                 <w:drawing>
-                  <wp:anchor distT="0" distB="0" distL="182880" distR="182880" simplePos="0" relativeHeight="251660288" behindDoc="0" locked="0" layoutInCell="1" allowOverlap="1" wp14:anchorId="60F92D81" wp14:editId="7D3D49D9">
+                  <wp:anchor distT="0" distB="0" distL="182880" distR="182880" simplePos="0" relativeHeight="251660288" behindDoc="0" locked="0" layoutInCell="1" allowOverlap="1" wp14:anchorId="60F92D81" wp14:editId="2E570C37">
                     <wp:simplePos x="0" y="0"/>
                     <wp:positionH relativeFrom="margin">
-                      <wp:align>left</wp:align>
+                      <wp:posOffset>190500</wp:posOffset>
                     </wp:positionH>
                     <wp:positionV relativeFrom="margin">
-                      <wp:align>center</wp:align>
+                      <wp:posOffset>596900</wp:posOffset>
                     </wp:positionV>
-                    <wp:extent cx="6000750" cy="1377950"/>
-                    <wp:effectExtent l="0" t="0" r="0" b="12700"/>
+                    <wp:extent cx="6000750" cy="2603500"/>
+                    <wp:effectExtent l="0" t="0" r="6350" b="0"/>
                     <wp:wrapSquare wrapText="bothSides"/>
                     <wp:docPr id="131" name="Text Box 131"/>
                     <wp:cNvGraphicFramePr/>
@@ -54,7 +54,7 @@
                           <wps:spPr>
                             <a:xfrm>
                               <a:off x="0" y="0"/>
-                              <a:ext cx="6000750" cy="1377950"/>
+                              <a:ext cx="6000750" cy="2603500"/>
                             </a:xfrm>
                             <a:prstGeom prst="rect">
                               <a:avLst/>
@@ -104,6 +104,7 @@
                                     <w:dataBinding w:prefixMappings="xmlns:ns0='http://purl.org/dc/elements/1.1/' xmlns:ns1='http://schemas.openxmlformats.org/package/2006/metadata/core-properties' " w:xpath="/ns1:coreProperties[1]/ns0:title[1]" w:storeItemID="{6C3C8BC8-F283-45AE-878A-BAB7291924A1}"/>
                                     <w:text/>
                                   </w:sdtPr>
+                                  <w:sdtEndPr/>
                                   <w:sdtContent>
                                     <w:r>
                                       <w:rPr>
@@ -130,6 +131,7 @@
                                   <w:dataBinding w:prefixMappings="xmlns:ns0='http://purl.org/dc/elements/1.1/' xmlns:ns1='http://schemas.openxmlformats.org/package/2006/metadata/core-properties' " w:xpath="/ns1:coreProperties[1]/ns0:subject[1]" w:storeItemID="{6C3C8BC8-F283-45AE-878A-BAB7291924A1}"/>
                                   <w:text/>
                                 </w:sdtPr>
+                                <w:sdtEndPr/>
                                 <w:sdtContent>
                                   <w:p>
                                     <w:pPr>
@@ -151,47 +153,167 @@
                                       </w:rPr>
                                       <w:t>BEar Bank</w:t>
                                     </w:r>
+                                    <w:r>
+                                      <w:rPr>
+                                        <w:caps/>
+                                        <w:color w:val="1F4E79" w:themeColor="accent5" w:themeShade="80"/>
+                                        <w:sz w:val="28"/>
+                                        <w:szCs w:val="28"/>
+                                      </w:rPr>
+                                      <w:t>. Fall 2020</w:t>
+                                    </w:r>
                                   </w:p>
                                 </w:sdtContent>
                               </w:sdt>
-                              <w:sdt>
-                                <w:sdtPr>
+                              <w:p>
+                                <w:pPr>
+                                  <w:pStyle w:val="NoSpacing"/>
+                                  <w:spacing w:before="80" w:after="40"/>
                                   <w:rPr>
                                     <w:caps/>
                                     <w:color w:val="5B9BD5" w:themeColor="accent5"/>
                                     <w:sz w:val="24"/>
                                     <w:szCs w:val="24"/>
                                   </w:rPr>
-                                  <w:alias w:val="Author"/>
-                                  <w:tag w:val=""/>
-                                  <w:id w:val="-1536112409"/>
-                                  <w:dataBinding w:prefixMappings="xmlns:ns0='http://purl.org/dc/elements/1.1/' xmlns:ns1='http://schemas.openxmlformats.org/package/2006/metadata/core-properties' " w:xpath="/ns1:coreProperties[1]/ns0:creator[1]" w:storeItemID="{6C3C8BC8-F283-45AE-878A-BAB7291924A1}"/>
-                                  <w:text/>
-                                </w:sdtPr>
-                                <w:sdtContent>
-                                  <w:p>
-                                    <w:pPr>
-                                      <w:pStyle w:val="NoSpacing"/>
-                                      <w:spacing w:before="80" w:after="40"/>
-                                      <w:rPr>
-                                        <w:caps/>
-                                        <w:color w:val="5B9BD5" w:themeColor="accent5"/>
-                                        <w:sz w:val="24"/>
-                                        <w:szCs w:val="24"/>
-                                      </w:rPr>
-                                    </w:pPr>
+                                </w:pPr>
+                                <w:sdt>
+                                  <w:sdtPr>
+                                    <w:rPr>
+                                      <w:caps/>
+                                      <w:color w:val="5B9BD5" w:themeColor="accent5"/>
+                                      <w:sz w:val="40"/>
+                                      <w:szCs w:val="40"/>
+                                    </w:rPr>
+                                    <w:alias w:val="Author"/>
+                                    <w:tag w:val=""/>
+                                    <w:id w:val="-1536112409"/>
+                                    <w:dataBinding w:prefixMappings="xmlns:ns0='http://purl.org/dc/elements/1.1/' xmlns:ns1='http://schemas.openxmlformats.org/package/2006/metadata/core-properties' " w:xpath="/ns1:coreProperties[1]/ns0:creator[1]" w:storeItemID="{6C3C8BC8-F283-45AE-878A-BAB7291924A1}"/>
+                                    <w:text/>
+                                  </w:sdtPr>
+                                  <w:sdtEndPr/>
+                                  <w:sdtContent>
                                     <w:r>
                                       <w:rPr>
                                         <w:caps/>
                                         <w:color w:val="5B9BD5" w:themeColor="accent5"/>
-                                        <w:sz w:val="24"/>
-                                        <w:szCs w:val="24"/>
+                                        <w:sz w:val="40"/>
+                                        <w:szCs w:val="40"/>
                                       </w:rPr>
-                                      <w:t>Keegan Maynard, Aaron Gerbrandt, Braden Mills</w:t>
+                                      <w:t>Keegan Maynard</w:t>
                                     </w:r>
-                                  </w:p>
-                                </w:sdtContent>
-                              </w:sdt>
+                                    <w:r>
+                                      <w:rPr>
+                                        <w:caps/>
+                                        <w:color w:val="5B9BD5" w:themeColor="accent5"/>
+                                        <w:sz w:val="40"/>
+                                        <w:szCs w:val="40"/>
+                                      </w:rPr>
+                                      <w:t xml:space="preserve"> </w:t>
+                                    </w:r>
+                                    <w:proofErr w:type="gramStart"/>
+                                    <w:r>
+                                      <w:rPr>
+                                        <w:caps/>
+                                        <w:color w:val="5B9BD5" w:themeColor="accent5"/>
+                                        <w:sz w:val="40"/>
+                                        <w:szCs w:val="40"/>
+                                      </w:rPr>
+                                      <w:t>( )</w:t>
+                                    </w:r>
+                                    <w:proofErr w:type="gramEnd"/>
+                                    <w:r>
+                                      <w:rPr>
+                                        <w:caps/>
+                                        <w:color w:val="5B9BD5" w:themeColor="accent5"/>
+                                        <w:sz w:val="40"/>
+                                        <w:szCs w:val="40"/>
+                                      </w:rPr>
+                                      <w:t xml:space="preserve">                                                    </w:t>
+                                    </w:r>
+                                    <w:r>
+                                      <w:rPr>
+                                        <w:caps/>
+                                        <w:color w:val="5B9BD5" w:themeColor="accent5"/>
+                                        <w:sz w:val="40"/>
+                                        <w:szCs w:val="40"/>
+                                      </w:rPr>
+                                      <w:t>Aaron Gerbrandt</w:t>
+                                    </w:r>
+                                    <w:r>
+                                      <w:rPr>
+                                        <w:caps/>
+                                        <w:color w:val="5B9BD5" w:themeColor="accent5"/>
+                                        <w:sz w:val="40"/>
+                                        <w:szCs w:val="40"/>
+                                      </w:rPr>
+                                      <w:t xml:space="preserve"> ( )</w:t>
+                                    </w:r>
+                                    <w:r>
+                                      <w:rPr>
+                                        <w:caps/>
+                                        <w:color w:val="5B9BD5" w:themeColor="accent5"/>
+                                        <w:sz w:val="40"/>
+                                        <w:szCs w:val="40"/>
+                                      </w:rPr>
+                                      <w:t xml:space="preserve"> </w:t>
+                                    </w:r>
+                                    <w:r>
+                                      <w:rPr>
+                                        <w:caps/>
+                                        <w:color w:val="5B9BD5" w:themeColor="accent5"/>
+                                        <w:sz w:val="40"/>
+                                        <w:szCs w:val="40"/>
+                                      </w:rPr>
+                                      <w:t xml:space="preserve">                                               </w:t>
+                                    </w:r>
+                                    <w:r>
+                                      <w:rPr>
+                                        <w:caps/>
+                                        <w:color w:val="5B9BD5" w:themeColor="accent5"/>
+                                        <w:sz w:val="40"/>
+                                        <w:szCs w:val="40"/>
+                                      </w:rPr>
+                                      <w:t>Braden Mills</w:t>
+                                    </w:r>
+                                    <w:r>
+                                      <w:rPr>
+                                        <w:caps/>
+                                        <w:color w:val="5B9BD5" w:themeColor="accent5"/>
+                                        <w:sz w:val="40"/>
+                                        <w:szCs w:val="40"/>
+                                      </w:rPr>
+                                      <w:t xml:space="preserve"> (bkm7@live.missouristate.edu)</w:t>
+                                    </w:r>
+                                  </w:sdtContent>
+                                </w:sdt>
+                                <w:r>
+                                  <w:rPr>
+                                    <w:caps/>
+                                    <w:color w:val="5B9BD5" w:themeColor="accent5"/>
+                                    <w:sz w:val="24"/>
+                                    <w:szCs w:val="24"/>
+                                  </w:rPr>
+                                  <w:t xml:space="preserve">       </w:t>
+                                </w:r>
+                                <w:r>
+                                  <w:rPr>
+                                    <w:caps/>
+                                    <w:color w:val="5B9BD5" w:themeColor="accent5"/>
+                                    <w:sz w:val="24"/>
+                                    <w:szCs w:val="24"/>
+                                  </w:rPr>
+                                  <w:t xml:space="preserve">    </w:t>
+                                </w:r>
+                                <w:r>
+                                  <w:rPr>
+                                    <w:caps/>
+                                    <w:color w:val="5B9BD5" w:themeColor="accent5"/>
+                                    <w:sz w:val="24"/>
+                                    <w:szCs w:val="24"/>
+                                  </w:rPr>
+                                  <w:t>Insert REPo link somewhere</w:t>
+                                </w:r>
+                              </w:p>
                             </w:txbxContent>
                           </wps:txbx>
                           <wps:bodyPr rot="0" spcFirstLastPara="0" vertOverflow="overflow" horzOverflow="overflow" vert="horz" wrap="square" lIns="0" tIns="0" rIns="0" bIns="0" numCol="1" spcCol="0" rtlCol="0" fromWordArt="0" anchor="t" anchorCtr="0" forceAA="0" compatLnSpc="1">
@@ -218,7 +340,7 @@
                     <v:stroke joinstyle="miter"/>
                     <v:path gradientshapeok="t" o:connecttype="rect"/>
                   </v:shapetype>
-                  <v:shape id="Text Box 131" o:spid="_x0000_s1026" type="#_x0000_t202" style="position:absolute;margin-left:0;margin-top:0;width:472.5pt;height:108.5pt;z-index:251660288;visibility:visible;mso-wrap-style:square;mso-width-percent:0;mso-height-percent:0;mso-wrap-distance-left:14.4pt;mso-wrap-distance-top:0;mso-wrap-distance-right:14.4pt;mso-wrap-distance-bottom:0;mso-position-horizontal:left;mso-position-horizontal-relative:margin;mso-position-vertical:center;mso-position-vertical-relative:margin;mso-width-percent:0;mso-height-percent:0;mso-width-relative:margin;mso-height-relative:page;v-text-anchor:top" o:gfxdata="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" filled="f" stroked="f" strokeweight=".5pt">
+                  <v:shape id="Text Box 131" o:spid="_x0000_s1026" type="#_x0000_t202" style="position:absolute;margin-left:15pt;margin-top:47pt;width:472.5pt;height:205pt;z-index:251660288;visibility:visible;mso-wrap-style:square;mso-width-percent:0;mso-height-percent:0;mso-wrap-distance-left:14.4pt;mso-wrap-distance-top:0;mso-wrap-distance-right:14.4pt;mso-wrap-distance-bottom:0;mso-position-horizontal:absolute;mso-position-horizontal-relative:margin;mso-position-vertical:absolute;mso-position-vertical-relative:margin;mso-width-percent:0;mso-height-percent:0;mso-width-relative:margin;mso-height-relative:page;v-text-anchor:top" o:gfxdata="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" filled="f" stroked="f" strokeweight=".5pt">
                     <v:textbox inset="0,0,0,0">
                       <w:txbxContent>
                         <w:p>
@@ -244,6 +366,7 @@
                               <w:dataBinding w:prefixMappings="xmlns:ns0='http://purl.org/dc/elements/1.1/' xmlns:ns1='http://schemas.openxmlformats.org/package/2006/metadata/core-properties' " w:xpath="/ns1:coreProperties[1]/ns0:title[1]" w:storeItemID="{6C3C8BC8-F283-45AE-878A-BAB7291924A1}"/>
                               <w:text/>
                             </w:sdtPr>
+                            <w:sdtEndPr/>
                             <w:sdtContent>
                               <w:r>
                                 <w:rPr>
@@ -270,6 +393,7 @@
                             <w:dataBinding w:prefixMappings="xmlns:ns0='http://purl.org/dc/elements/1.1/' xmlns:ns1='http://schemas.openxmlformats.org/package/2006/metadata/core-properties' " w:xpath="/ns1:coreProperties[1]/ns0:subject[1]" w:storeItemID="{6C3C8BC8-F283-45AE-878A-BAB7291924A1}"/>
                             <w:text/>
                           </w:sdtPr>
+                          <w:sdtEndPr/>
                           <w:sdtContent>
                             <w:p>
                               <w:pPr>
@@ -291,47 +415,167 @@
                                 </w:rPr>
                                 <w:t>BEar Bank</w:t>
                               </w:r>
+                              <w:r>
+                                <w:rPr>
+                                  <w:caps/>
+                                  <w:color w:val="1F4E79" w:themeColor="accent5" w:themeShade="80"/>
+                                  <w:sz w:val="28"/>
+                                  <w:szCs w:val="28"/>
+                                </w:rPr>
+                                <w:t>. Fall 2020</w:t>
+                              </w:r>
                             </w:p>
                           </w:sdtContent>
                         </w:sdt>
-                        <w:sdt>
-                          <w:sdtPr>
+                        <w:p>
+                          <w:pPr>
+                            <w:pStyle w:val="NoSpacing"/>
+                            <w:spacing w:before="80" w:after="40"/>
                             <w:rPr>
                               <w:caps/>
                               <w:color w:val="5B9BD5" w:themeColor="accent5"/>
                               <w:sz w:val="24"/>
                               <w:szCs w:val="24"/>
                             </w:rPr>
-                            <w:alias w:val="Author"/>
-                            <w:tag w:val=""/>
-                            <w:id w:val="-1536112409"/>
-                            <w:dataBinding w:prefixMappings="xmlns:ns0='http://purl.org/dc/elements/1.1/' xmlns:ns1='http://schemas.openxmlformats.org/package/2006/metadata/core-properties' " w:xpath="/ns1:coreProperties[1]/ns0:creator[1]" w:storeItemID="{6C3C8BC8-F283-45AE-878A-BAB7291924A1}"/>
-                            <w:text/>
-                          </w:sdtPr>
-                          <w:sdtContent>
-                            <w:p>
-                              <w:pPr>
-                                <w:pStyle w:val="NoSpacing"/>
-                                <w:spacing w:before="80" w:after="40"/>
-                                <w:rPr>
-                                  <w:caps/>
-                                  <w:color w:val="5B9BD5" w:themeColor="accent5"/>
-                                  <w:sz w:val="24"/>
-                                  <w:szCs w:val="24"/>
-                                </w:rPr>
-                              </w:pPr>
+                          </w:pPr>
+                          <w:sdt>
+                            <w:sdtPr>
+                              <w:rPr>
+                                <w:caps/>
+                                <w:color w:val="5B9BD5" w:themeColor="accent5"/>
+                                <w:sz w:val="40"/>
+                                <w:szCs w:val="40"/>
+                              </w:rPr>
+                              <w:alias w:val="Author"/>
+                              <w:tag w:val=""/>
+                              <w:id w:val="-1536112409"/>
+                              <w:dataBinding w:prefixMappings="xmlns:ns0='http://purl.org/dc/elements/1.1/' xmlns:ns1='http://schemas.openxmlformats.org/package/2006/metadata/core-properties' " w:xpath="/ns1:coreProperties[1]/ns0:creator[1]" w:storeItemID="{6C3C8BC8-F283-45AE-878A-BAB7291924A1}"/>
+                              <w:text/>
+                            </w:sdtPr>
+                            <w:sdtEndPr/>
+                            <w:sdtContent>
                               <w:r>
                                 <w:rPr>
                                   <w:caps/>
                                   <w:color w:val="5B9BD5" w:themeColor="accent5"/>
-                                  <w:sz w:val="24"/>
-                                  <w:szCs w:val="24"/>
+                                  <w:sz w:val="40"/>
+                                  <w:szCs w:val="40"/>
                                 </w:rPr>
-                                <w:t>Keegan Maynard, Aaron Gerbrandt, Braden Mills</w:t>
+                                <w:t>Keegan Maynard</w:t>
                               </w:r>
-                            </w:p>
-                          </w:sdtContent>
-                        </w:sdt>
+                              <w:r>
+                                <w:rPr>
+                                  <w:caps/>
+                                  <w:color w:val="5B9BD5" w:themeColor="accent5"/>
+                                  <w:sz w:val="40"/>
+                                  <w:szCs w:val="40"/>
+                                </w:rPr>
+                                <w:t xml:space="preserve"> </w:t>
+                              </w:r>
+                              <w:proofErr w:type="gramStart"/>
+                              <w:r>
+                                <w:rPr>
+                                  <w:caps/>
+                                  <w:color w:val="5B9BD5" w:themeColor="accent5"/>
+                                  <w:sz w:val="40"/>
+                                  <w:szCs w:val="40"/>
+                                </w:rPr>
+                                <w:t>( )</w:t>
+                              </w:r>
+                              <w:proofErr w:type="gramEnd"/>
+                              <w:r>
+                                <w:rPr>
+                                  <w:caps/>
+                                  <w:color w:val="5B9BD5" w:themeColor="accent5"/>
+                                  <w:sz w:val="40"/>
+                                  <w:szCs w:val="40"/>
+                                </w:rPr>
+                                <w:t xml:space="preserve">                                                    </w:t>
+                              </w:r>
+                              <w:r>
+                                <w:rPr>
+                                  <w:caps/>
+                                  <w:color w:val="5B9BD5" w:themeColor="accent5"/>
+                                  <w:sz w:val="40"/>
+                                  <w:szCs w:val="40"/>
+                                </w:rPr>
+                                <w:t>Aaron Gerbrandt</w:t>
+                              </w:r>
+                              <w:r>
+                                <w:rPr>
+                                  <w:caps/>
+                                  <w:color w:val="5B9BD5" w:themeColor="accent5"/>
+                                  <w:sz w:val="40"/>
+                                  <w:szCs w:val="40"/>
+                                </w:rPr>
+                                <w:t xml:space="preserve"> ( )</w:t>
+                              </w:r>
+                              <w:r>
+                                <w:rPr>
+                                  <w:caps/>
+                                  <w:color w:val="5B9BD5" w:themeColor="accent5"/>
+                                  <w:sz w:val="40"/>
+                                  <w:szCs w:val="40"/>
+                                </w:rPr>
+                                <w:t xml:space="preserve"> </w:t>
+                              </w:r>
+                              <w:r>
+                                <w:rPr>
+                                  <w:caps/>
+                                  <w:color w:val="5B9BD5" w:themeColor="accent5"/>
+                                  <w:sz w:val="40"/>
+                                  <w:szCs w:val="40"/>
+                                </w:rPr>
+                                <w:t xml:space="preserve">                                               </w:t>
+                              </w:r>
+                              <w:r>
+                                <w:rPr>
+                                  <w:caps/>
+                                  <w:color w:val="5B9BD5" w:themeColor="accent5"/>
+                                  <w:sz w:val="40"/>
+                                  <w:szCs w:val="40"/>
+                                </w:rPr>
+                                <w:t>Braden Mills</w:t>
+                              </w:r>
+                              <w:r>
+                                <w:rPr>
+                                  <w:caps/>
+                                  <w:color w:val="5B9BD5" w:themeColor="accent5"/>
+                                  <w:sz w:val="40"/>
+                                  <w:szCs w:val="40"/>
+                                </w:rPr>
+                                <w:t xml:space="preserve"> (bkm7@live.missouristate.edu)</w:t>
+                              </w:r>
+                            </w:sdtContent>
+                          </w:sdt>
+                          <w:r>
+                            <w:rPr>
+                              <w:caps/>
+                              <w:color w:val="5B9BD5" w:themeColor="accent5"/>
+                              <w:sz w:val="24"/>
+                              <w:szCs w:val="24"/>
+                            </w:rPr>
+                            <w:t xml:space="preserve">       </w:t>
+                          </w:r>
+                          <w:r>
+                            <w:rPr>
+                              <w:caps/>
+                              <w:color w:val="5B9BD5" w:themeColor="accent5"/>
+                              <w:sz w:val="24"/>
+                              <w:szCs w:val="24"/>
+                            </w:rPr>
+                            <w:t xml:space="preserve">    </w:t>
+                          </w:r>
+                          <w:r>
+                            <w:rPr>
+                              <w:caps/>
+                              <w:color w:val="5B9BD5" w:themeColor="accent5"/>
+                              <w:sz w:val="24"/>
+                              <w:szCs w:val="24"/>
+                            </w:rPr>
+                            <w:t>Insert REPo link somewhere</w:t>
+                          </w:r>
+                        </w:p>
                       </w:txbxContent>
                     </v:textbox>
                     <w10:wrap type="square" anchorx="margin" anchory="margin"/>
@@ -425,6 +669,7 @@
                                     <w:calendar w:val="gregorian"/>
                                   </w:date>
                                 </w:sdtPr>
+                                <w:sdtEndPr/>
                                 <w:sdtContent>
                                   <w:p>
                                     <w:pPr>
@@ -469,7 +714,7 @@
               </mc:Choice>
               <mc:Fallback>
                 <w:pict>
-                  <v:rect w14:anchorId="6C94D303" id="Rectangle 132" o:spid="_x0000_s1027" style="position:absolute;margin-left:-4.4pt;margin-top:0;width:46.8pt;height:77.75pt;z-index:251659264;visibility:visible;mso-wrap-style:square;mso-width-percent:76;mso-height-percent:98;mso-top-percent:23;mso-wrap-distance-left:9pt;mso-wrap-distance-top:0;mso-wrap-distance-right:9pt;mso-wrap-distance-bottom:0;mso-position-horizontal:right;mso-position-horizontal-relative:margin;mso-position-vertical-relative:page;mso-width-percent:76;mso-height-percent:98;mso-top-percent:23;mso-width-relative:page;mso-height-relative:page;v-text-anchor:bottom" o:gfxdata="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" fillcolor="#4472c4 [3204]" stroked="f" strokeweight="1pt">
+                  <v:rect w14:anchorId="6C94D303" id="Rectangle 132" o:spid="_x0000_s1027" style="position:absolute;margin-left:-4.4pt;margin-top:0;width:46.8pt;height:77.75pt;z-index:251659264;visibility:visible;mso-wrap-style:square;mso-width-percent:76;mso-height-percent:98;mso-top-percent:23;mso-wrap-distance-left:9pt;mso-wrap-distance-top:0;mso-wrap-distance-right:9pt;mso-wrap-distance-bottom:0;mso-position-horizontal:right;mso-position-horizontal-relative:margin;mso-position-vertical-relative:page;mso-width-percent:76;mso-height-percent:98;mso-top-percent:23;mso-width-relative:page;mso-height-relative:page;v-text-anchor:bottom" o:gfxdata="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" fillcolor="#4472c4 [3204]" stroked="f" strokeweight="1pt">
                     <o:lock v:ext="edit" aspectratio="t"/>
                     <v:textbox inset="3.6pt,,3.6pt">
                       <w:txbxContent>
@@ -491,6 +736,7 @@
                               <w:calendar w:val="gregorian"/>
                             </w:date>
                           </w:sdtPr>
+                          <w:sdtEndPr/>
                           <w:sdtContent>
                             <w:p>
                               <w:pPr>
@@ -537,21 +783,657 @@
         <w:jc w:val="center"/>
         <w:rPr>
           <w:rFonts w:ascii="Times New Roman" w:hAnsi="Times New Roman" w:cs="Times New Roman"/>
-          <w:sz w:val="24"/>
-          <w:szCs w:val="24"/>
+          <w:sz w:val="56"/>
+          <w:szCs w:val="56"/>
         </w:rPr>
       </w:pPr>
       <w:r>
         <w:rPr>
           <w:rFonts w:ascii="Times New Roman" w:hAnsi="Times New Roman" w:cs="Times New Roman"/>
-          <w:sz w:val="28"/>
-          <w:szCs w:val="28"/>
+          <w:sz w:val="56"/>
+          <w:szCs w:val="56"/>
         </w:rPr>
         <w:lastRenderedPageBreak/>
         <w:t>Table of Contents</w:t>
       </w:r>
     </w:p>
+    <w:p>
+      <w:pPr>
+        <w:rPr>
+          <w:rFonts w:ascii="Times New Roman" w:hAnsi="Times New Roman" w:cs="Times New Roman"/>
+          <w:sz w:val="52"/>
+          <w:szCs w:val="52"/>
+        </w:rPr>
+      </w:pPr>
+      <w:r>
+        <w:rPr>
+          <w:rFonts w:ascii="Times New Roman" w:hAnsi="Times New Roman" w:cs="Times New Roman"/>
+          <w:sz w:val="52"/>
+          <w:szCs w:val="52"/>
+        </w:rPr>
+        <w:t xml:space="preserve">Page 2: Features </w:t>
+      </w:r>
+    </w:p>
+    <w:p>
+      <w:pPr>
+        <w:rPr>
+          <w:rFonts w:ascii="Times New Roman" w:hAnsi="Times New Roman" w:cs="Times New Roman"/>
+          <w:sz w:val="52"/>
+          <w:szCs w:val="52"/>
+        </w:rPr>
+      </w:pPr>
+      <w:r>
+        <w:rPr>
+          <w:rFonts w:ascii="Times New Roman" w:hAnsi="Times New Roman" w:cs="Times New Roman"/>
+          <w:sz w:val="52"/>
+          <w:szCs w:val="52"/>
+        </w:rPr>
+        <w:t xml:space="preserve">Page 3- ? </w:t>
+      </w:r>
+      <w:r>
+        <w:rPr>
+          <w:rFonts w:ascii="Times New Roman" w:hAnsi="Times New Roman" w:cs="Times New Roman"/>
+          <w:sz w:val="52"/>
+          <w:szCs w:val="52"/>
+        </w:rPr>
+        <w:t>Data Structures</w:t>
+      </w:r>
+    </w:p>
+    <w:p>
+      <w:pPr>
+        <w:rPr>
+          <w:rFonts w:ascii="Times New Roman" w:hAnsi="Times New Roman" w:cs="Times New Roman"/>
+          <w:sz w:val="52"/>
+          <w:szCs w:val="52"/>
+        </w:rPr>
+      </w:pPr>
+      <w:proofErr w:type="gramStart"/>
+      <w:r>
+        <w:rPr>
+          <w:rFonts w:ascii="Times New Roman" w:hAnsi="Times New Roman" w:cs="Times New Roman"/>
+          <w:sz w:val="52"/>
+          <w:szCs w:val="52"/>
+        </w:rPr>
+        <w:t>Page ?</w:t>
+      </w:r>
+      <w:proofErr w:type="gramEnd"/>
+      <w:r>
+        <w:rPr>
+          <w:rFonts w:ascii="Times New Roman" w:hAnsi="Times New Roman" w:cs="Times New Roman"/>
+          <w:sz w:val="52"/>
+          <w:szCs w:val="52"/>
+        </w:rPr>
+        <w:t xml:space="preserve"> Compile Instructions</w:t>
+      </w:r>
+    </w:p>
+    <w:p>
+      <w:pPr>
+        <w:jc w:val="center"/>
+        <w:rPr>
+          <w:rFonts w:ascii="Times New Roman" w:hAnsi="Times New Roman" w:cs="Times New Roman"/>
+          <w:sz w:val="28"/>
+          <w:szCs w:val="28"/>
+        </w:rPr>
+      </w:pPr>
+    </w:p>
+    <w:p>
+      <w:pPr>
+        <w:jc w:val="center"/>
+        <w:rPr>
+          <w:rFonts w:ascii="Times New Roman" w:hAnsi="Times New Roman" w:cs="Times New Roman"/>
+          <w:sz w:val="28"/>
+          <w:szCs w:val="28"/>
+        </w:rPr>
+      </w:pPr>
+    </w:p>
+    <w:p>
+      <w:pPr>
+        <w:jc w:val="center"/>
+        <w:rPr>
+          <w:rFonts w:ascii="Times New Roman" w:hAnsi="Times New Roman" w:cs="Times New Roman"/>
+          <w:sz w:val="28"/>
+          <w:szCs w:val="28"/>
+        </w:rPr>
+      </w:pPr>
+    </w:p>
+    <w:p>
+      <w:pPr>
+        <w:jc w:val="center"/>
+        <w:rPr>
+          <w:rFonts w:ascii="Times New Roman" w:hAnsi="Times New Roman" w:cs="Times New Roman"/>
+          <w:sz w:val="28"/>
+          <w:szCs w:val="28"/>
+        </w:rPr>
+      </w:pPr>
+    </w:p>
+    <w:p>
+      <w:pPr>
+        <w:jc w:val="center"/>
+        <w:rPr>
+          <w:rFonts w:ascii="Times New Roman" w:hAnsi="Times New Roman" w:cs="Times New Roman"/>
+          <w:sz w:val="28"/>
+          <w:szCs w:val="28"/>
+        </w:rPr>
+      </w:pPr>
+    </w:p>
+    <w:p>
+      <w:pPr>
+        <w:jc w:val="center"/>
+        <w:rPr>
+          <w:rFonts w:ascii="Times New Roman" w:hAnsi="Times New Roman" w:cs="Times New Roman"/>
+          <w:sz w:val="28"/>
+          <w:szCs w:val="28"/>
+        </w:rPr>
+      </w:pPr>
+    </w:p>
+    <w:p>
+      <w:pPr>
+        <w:jc w:val="center"/>
+        <w:rPr>
+          <w:rFonts w:ascii="Times New Roman" w:hAnsi="Times New Roman" w:cs="Times New Roman"/>
+          <w:sz w:val="28"/>
+          <w:szCs w:val="28"/>
+        </w:rPr>
+      </w:pPr>
+    </w:p>
+    <w:p>
+      <w:pPr>
+        <w:jc w:val="center"/>
+        <w:rPr>
+          <w:rFonts w:ascii="Times New Roman" w:hAnsi="Times New Roman" w:cs="Times New Roman"/>
+          <w:sz w:val="28"/>
+          <w:szCs w:val="28"/>
+        </w:rPr>
+      </w:pPr>
+    </w:p>
+    <w:p>
+      <w:pPr>
+        <w:jc w:val="center"/>
+        <w:rPr>
+          <w:rFonts w:ascii="Times New Roman" w:hAnsi="Times New Roman" w:cs="Times New Roman"/>
+          <w:sz w:val="28"/>
+          <w:szCs w:val="28"/>
+        </w:rPr>
+      </w:pPr>
+    </w:p>
+    <w:p>
+      <w:pPr>
+        <w:jc w:val="center"/>
+        <w:rPr>
+          <w:rFonts w:ascii="Times New Roman" w:hAnsi="Times New Roman" w:cs="Times New Roman"/>
+          <w:sz w:val="28"/>
+          <w:szCs w:val="28"/>
+        </w:rPr>
+      </w:pPr>
+    </w:p>
+    <w:p>
+      <w:pPr>
+        <w:jc w:val="center"/>
+        <w:rPr>
+          <w:rFonts w:ascii="Times New Roman" w:hAnsi="Times New Roman" w:cs="Times New Roman"/>
+          <w:sz w:val="28"/>
+          <w:szCs w:val="28"/>
+        </w:rPr>
+      </w:pPr>
+    </w:p>
+    <w:p>
+      <w:pPr>
+        <w:jc w:val="center"/>
+        <w:rPr>
+          <w:rFonts w:ascii="Times New Roman" w:hAnsi="Times New Roman" w:cs="Times New Roman"/>
+          <w:sz w:val="28"/>
+          <w:szCs w:val="28"/>
+        </w:rPr>
+      </w:pPr>
+    </w:p>
+    <w:p>
+      <w:pPr>
+        <w:jc w:val="center"/>
+        <w:rPr>
+          <w:rFonts w:ascii="Times New Roman" w:hAnsi="Times New Roman" w:cs="Times New Roman"/>
+          <w:sz w:val="28"/>
+          <w:szCs w:val="28"/>
+        </w:rPr>
+      </w:pPr>
+    </w:p>
+    <w:p>
+      <w:pPr>
+        <w:jc w:val="center"/>
+        <w:rPr>
+          <w:rFonts w:ascii="Times New Roman" w:hAnsi="Times New Roman" w:cs="Times New Roman"/>
+          <w:sz w:val="28"/>
+          <w:szCs w:val="28"/>
+        </w:rPr>
+      </w:pPr>
+    </w:p>
+    <w:p>
+      <w:pPr>
+        <w:jc w:val="center"/>
+        <w:rPr>
+          <w:rFonts w:ascii="Times New Roman" w:hAnsi="Times New Roman" w:cs="Times New Roman"/>
+          <w:sz w:val="28"/>
+          <w:szCs w:val="28"/>
+        </w:rPr>
+      </w:pPr>
+    </w:p>
+    <w:p>
+      <w:pPr>
+        <w:jc w:val="center"/>
+        <w:rPr>
+          <w:rFonts w:ascii="Times New Roman" w:hAnsi="Times New Roman" w:cs="Times New Roman"/>
+          <w:sz w:val="28"/>
+          <w:szCs w:val="28"/>
+        </w:rPr>
+      </w:pPr>
+    </w:p>
+    <w:p>
+      <w:pPr>
+        <w:jc w:val="center"/>
+        <w:rPr>
+          <w:rFonts w:ascii="Times New Roman" w:hAnsi="Times New Roman" w:cs="Times New Roman"/>
+          <w:sz w:val="28"/>
+          <w:szCs w:val="28"/>
+        </w:rPr>
+      </w:pPr>
+    </w:p>
+    <w:p>
+      <w:pPr>
+        <w:jc w:val="center"/>
+        <w:rPr>
+          <w:rFonts w:ascii="Times New Roman" w:hAnsi="Times New Roman" w:cs="Times New Roman"/>
+          <w:sz w:val="28"/>
+          <w:szCs w:val="28"/>
+        </w:rPr>
+      </w:pPr>
+    </w:p>
+    <w:p>
+      <w:pPr>
+        <w:jc w:val="center"/>
+        <w:rPr>
+          <w:rFonts w:ascii="Times New Roman" w:hAnsi="Times New Roman" w:cs="Times New Roman"/>
+          <w:sz w:val="28"/>
+          <w:szCs w:val="28"/>
+        </w:rPr>
+      </w:pPr>
+    </w:p>
+    <w:p>
+      <w:pPr>
+        <w:jc w:val="center"/>
+        <w:rPr>
+          <w:rFonts w:ascii="Times New Roman" w:hAnsi="Times New Roman" w:cs="Times New Roman"/>
+          <w:b/>
+          <w:bCs/>
+          <w:sz w:val="40"/>
+          <w:szCs w:val="40"/>
+        </w:rPr>
+      </w:pPr>
+      <w:r>
+        <w:rPr>
+          <w:rFonts w:ascii="Times New Roman" w:hAnsi="Times New Roman" w:cs="Times New Roman"/>
+          <w:b/>
+          <w:bCs/>
+          <w:sz w:val="40"/>
+          <w:szCs w:val="40"/>
+        </w:rPr>
+        <w:lastRenderedPageBreak/>
+        <w:t>Features</w:t>
+      </w:r>
+    </w:p>
+    <w:p>
+      <w:pPr>
+        <w:jc w:val="center"/>
+        <w:rPr>
+          <w:rFonts w:ascii="Times New Roman" w:hAnsi="Times New Roman" w:cs="Times New Roman"/>
+          <w:b/>
+          <w:bCs/>
+          <w:sz w:val="40"/>
+          <w:szCs w:val="40"/>
+        </w:rPr>
+      </w:pPr>
+    </w:p>
+    <w:p>
+      <w:pPr>
+        <w:spacing w:line="480" w:lineRule="auto"/>
+        <w:rPr>
+          <w:rFonts w:ascii="Times New Roman" w:hAnsi="Times New Roman" w:cs="Times New Roman"/>
+          <w:sz w:val="28"/>
+          <w:szCs w:val="28"/>
+        </w:rPr>
+      </w:pPr>
+      <w:r>
+        <w:rPr>
+          <w:rFonts w:ascii="Times New Roman" w:hAnsi="Times New Roman" w:cs="Times New Roman"/>
+          <w:sz w:val="28"/>
+          <w:szCs w:val="28"/>
+        </w:rPr>
+        <w:tab/>
+      </w:r>
+      <w:r>
+        <w:rPr>
+          <w:rFonts w:ascii="Times New Roman" w:hAnsi="Times New Roman" w:cs="Times New Roman"/>
+          <w:sz w:val="28"/>
+          <w:szCs w:val="28"/>
+        </w:rPr>
+        <w:t xml:space="preserve">This program </w:t>
+      </w:r>
+      <w:r>
+        <w:rPr>
+          <w:rFonts w:ascii="Times New Roman" w:hAnsi="Times New Roman" w:cs="Times New Roman"/>
+          <w:sz w:val="28"/>
+          <w:szCs w:val="28"/>
+        </w:rPr>
+        <w:t>is a mini bank system, it includes normal user accounts, bank official accounts, and lastly system administration accounts all with ability to do certain things based on what type of account it is. The bank official accounts can open or close accounts, can withdraw or deposit any amount from a user account with permission and can also search up any user. The System Admins can also create and delete user accounts but also has the ability to create and delete bank official accounts and lastly, they have the ability to change any user’s password.</w:t>
+      </w:r>
+    </w:p>
+    <w:p>
+      <w:pPr>
+        <w:spacing w:line="480" w:lineRule="auto"/>
+        <w:rPr>
+          <w:rFonts w:ascii="Times New Roman" w:hAnsi="Times New Roman" w:cs="Times New Roman"/>
+          <w:sz w:val="28"/>
+          <w:szCs w:val="28"/>
+        </w:rPr>
+      </w:pPr>
+      <w:r>
+        <w:rPr>
+          <w:rFonts w:ascii="Times New Roman" w:hAnsi="Times New Roman" w:cs="Times New Roman"/>
+          <w:sz w:val="28"/>
+          <w:szCs w:val="28"/>
+        </w:rPr>
+        <w:tab/>
+        <w:t>If a user wants to create an account a bank official must first login with their username and password, then from there they can help the user set up all of their account information, same goes for a bank official wanting to create an account except the system admin will be needed instead. One a user is logged into their said account they will have the ability to open up a certain account whether it is a checking’s, savings, or CD account. Once they have their accounts created depending on which one, they want to access they will have different features such as deposit and withdrawing. Once the user’s logout and quit the program all of their information will be saved and encrypted accordingly for the customers security.</w:t>
+      </w:r>
+    </w:p>
+    <w:p>
+      <w:pPr>
+        <w:rPr>
+          <w:rFonts w:ascii="Times New Roman" w:hAnsi="Times New Roman" w:cs="Times New Roman"/>
+          <w:b/>
+          <w:bCs/>
+          <w:sz w:val="28"/>
+          <w:szCs w:val="28"/>
+        </w:rPr>
+      </w:pPr>
+    </w:p>
+    <w:p>
+      <w:pPr>
+        <w:jc w:val="center"/>
+        <w:rPr>
+          <w:rFonts w:ascii="Times New Roman" w:hAnsi="Times New Roman" w:cs="Times New Roman"/>
+          <w:sz w:val="40"/>
+          <w:szCs w:val="40"/>
+        </w:rPr>
+      </w:pPr>
+      <w:r>
+        <w:rPr>
+          <w:rFonts w:ascii="Times New Roman" w:hAnsi="Times New Roman" w:cs="Times New Roman"/>
+          <w:b/>
+          <w:bCs/>
+          <w:sz w:val="40"/>
+          <w:szCs w:val="40"/>
+        </w:rPr>
+        <w:lastRenderedPageBreak/>
+        <w:t>Data Structures</w:t>
+      </w:r>
+    </w:p>
+    <w:p>
+      <w:pPr>
+        <w:jc w:val="center"/>
+        <w:rPr>
+          <w:rFonts w:ascii="Times New Roman" w:hAnsi="Times New Roman" w:cs="Times New Roman"/>
+          <w:sz w:val="40"/>
+          <w:szCs w:val="40"/>
+        </w:rPr>
+      </w:pPr>
+    </w:p>
+    <w:p>
+      <w:pPr>
+        <w:jc w:val="center"/>
+        <w:rPr>
+          <w:rFonts w:ascii="Times New Roman" w:hAnsi="Times New Roman" w:cs="Times New Roman"/>
+          <w:sz w:val="40"/>
+          <w:szCs w:val="40"/>
+        </w:rPr>
+      </w:pPr>
+    </w:p>
+    <w:p>
+      <w:pPr>
+        <w:jc w:val="center"/>
+        <w:rPr>
+          <w:rFonts w:ascii="Times New Roman" w:hAnsi="Times New Roman" w:cs="Times New Roman"/>
+          <w:sz w:val="40"/>
+          <w:szCs w:val="40"/>
+        </w:rPr>
+      </w:pPr>
+    </w:p>
+    <w:p>
+      <w:pPr>
+        <w:jc w:val="center"/>
+        <w:rPr>
+          <w:rFonts w:ascii="Times New Roman" w:hAnsi="Times New Roman" w:cs="Times New Roman"/>
+          <w:sz w:val="40"/>
+          <w:szCs w:val="40"/>
+        </w:rPr>
+      </w:pPr>
+    </w:p>
+    <w:p>
+      <w:pPr>
+        <w:jc w:val="center"/>
+        <w:rPr>
+          <w:rFonts w:ascii="Times New Roman" w:hAnsi="Times New Roman" w:cs="Times New Roman"/>
+          <w:sz w:val="40"/>
+          <w:szCs w:val="40"/>
+        </w:rPr>
+      </w:pPr>
+    </w:p>
+    <w:p>
+      <w:pPr>
+        <w:jc w:val="center"/>
+        <w:rPr>
+          <w:rFonts w:ascii="Times New Roman" w:hAnsi="Times New Roman" w:cs="Times New Roman"/>
+          <w:sz w:val="40"/>
+          <w:szCs w:val="40"/>
+        </w:rPr>
+      </w:pPr>
+    </w:p>
+    <w:p>
+      <w:pPr>
+        <w:jc w:val="center"/>
+        <w:rPr>
+          <w:rFonts w:ascii="Times New Roman" w:hAnsi="Times New Roman" w:cs="Times New Roman"/>
+          <w:sz w:val="40"/>
+          <w:szCs w:val="40"/>
+        </w:rPr>
+      </w:pPr>
+    </w:p>
+    <w:p>
+      <w:pPr>
+        <w:jc w:val="center"/>
+        <w:rPr>
+          <w:rFonts w:ascii="Times New Roman" w:hAnsi="Times New Roman" w:cs="Times New Roman"/>
+          <w:sz w:val="40"/>
+          <w:szCs w:val="40"/>
+        </w:rPr>
+      </w:pPr>
+    </w:p>
+    <w:p>
+      <w:pPr>
+        <w:jc w:val="center"/>
+        <w:rPr>
+          <w:rFonts w:ascii="Times New Roman" w:hAnsi="Times New Roman" w:cs="Times New Roman"/>
+          <w:sz w:val="40"/>
+          <w:szCs w:val="40"/>
+        </w:rPr>
+      </w:pPr>
+    </w:p>
+    <w:p>
+      <w:pPr>
+        <w:jc w:val="center"/>
+        <w:rPr>
+          <w:rFonts w:ascii="Times New Roman" w:hAnsi="Times New Roman" w:cs="Times New Roman"/>
+          <w:sz w:val="40"/>
+          <w:szCs w:val="40"/>
+        </w:rPr>
+      </w:pPr>
+    </w:p>
+    <w:p>
+      <w:pPr>
+        <w:jc w:val="center"/>
+        <w:rPr>
+          <w:rFonts w:ascii="Times New Roman" w:hAnsi="Times New Roman" w:cs="Times New Roman"/>
+          <w:sz w:val="40"/>
+          <w:szCs w:val="40"/>
+        </w:rPr>
+      </w:pPr>
+    </w:p>
+    <w:p>
+      <w:pPr>
+        <w:jc w:val="center"/>
+        <w:rPr>
+          <w:rFonts w:ascii="Times New Roman" w:hAnsi="Times New Roman" w:cs="Times New Roman"/>
+          <w:sz w:val="40"/>
+          <w:szCs w:val="40"/>
+        </w:rPr>
+      </w:pPr>
+    </w:p>
+    <w:p>
+      <w:pPr>
+        <w:jc w:val="center"/>
+        <w:rPr>
+          <w:rFonts w:ascii="Times New Roman" w:hAnsi="Times New Roman" w:cs="Times New Roman"/>
+          <w:sz w:val="40"/>
+          <w:szCs w:val="40"/>
+        </w:rPr>
+      </w:pPr>
+    </w:p>
+    <w:p>
+      <w:pPr>
+        <w:jc w:val="center"/>
+        <w:rPr>
+          <w:rFonts w:ascii="Times New Roman" w:hAnsi="Times New Roman" w:cs="Times New Roman"/>
+          <w:sz w:val="40"/>
+          <w:szCs w:val="40"/>
+        </w:rPr>
+      </w:pPr>
+    </w:p>
+    <w:p>
+      <w:pPr>
+        <w:jc w:val="center"/>
+        <w:rPr>
+          <w:rFonts w:ascii="Times New Roman" w:hAnsi="Times New Roman" w:cs="Times New Roman"/>
+          <w:sz w:val="40"/>
+          <w:szCs w:val="40"/>
+        </w:rPr>
+      </w:pPr>
+    </w:p>
+    <w:p>
+      <w:pPr>
+        <w:jc w:val="center"/>
+        <w:rPr>
+          <w:rFonts w:ascii="Times New Roman" w:hAnsi="Times New Roman" w:cs="Times New Roman"/>
+          <w:sz w:val="40"/>
+          <w:szCs w:val="40"/>
+        </w:rPr>
+      </w:pPr>
+    </w:p>
+    <w:p>
+      <w:pPr>
+        <w:jc w:val="center"/>
+        <w:rPr>
+          <w:rFonts w:ascii="Times New Roman" w:hAnsi="Times New Roman" w:cs="Times New Roman"/>
+          <w:sz w:val="40"/>
+          <w:szCs w:val="40"/>
+        </w:rPr>
+      </w:pPr>
+    </w:p>
+    <w:p>
+      <w:pPr>
+        <w:jc w:val="center"/>
+        <w:rPr>
+          <w:rFonts w:ascii="Times New Roman" w:hAnsi="Times New Roman" w:cs="Times New Roman"/>
+          <w:sz w:val="40"/>
+          <w:szCs w:val="40"/>
+        </w:rPr>
+      </w:pPr>
+    </w:p>
+    <w:p>
+      <w:pPr>
+        <w:jc w:val="center"/>
+        <w:rPr>
+          <w:rFonts w:ascii="Times New Roman" w:hAnsi="Times New Roman" w:cs="Times New Roman"/>
+          <w:sz w:val="40"/>
+          <w:szCs w:val="40"/>
+        </w:rPr>
+      </w:pPr>
+    </w:p>
+    <w:p>
+      <w:pPr>
+        <w:jc w:val="center"/>
+        <w:rPr>
+          <w:rFonts w:ascii="Times New Roman" w:hAnsi="Times New Roman" w:cs="Times New Roman"/>
+          <w:b/>
+          <w:bCs/>
+          <w:sz w:val="40"/>
+          <w:szCs w:val="40"/>
+        </w:rPr>
+      </w:pPr>
+      <w:r>
+        <w:rPr>
+          <w:rFonts w:ascii="Times New Roman" w:hAnsi="Times New Roman" w:cs="Times New Roman"/>
+          <w:b/>
+          <w:bCs/>
+          <w:sz w:val="40"/>
+          <w:szCs w:val="40"/>
+        </w:rPr>
+        <w:lastRenderedPageBreak/>
+        <w:t>Compile Instructions</w:t>
+      </w:r>
+    </w:p>
+    <w:p>
+      <w:pPr>
+        <w:spacing w:line="480" w:lineRule="auto"/>
+        <w:rPr>
+          <w:rFonts w:ascii="Times New Roman" w:hAnsi="Times New Roman" w:cs="Times New Roman"/>
+          <w:sz w:val="28"/>
+          <w:szCs w:val="28"/>
+        </w:rPr>
+      </w:pPr>
+      <w:r>
+        <w:rPr>
+          <w:rFonts w:ascii="Times New Roman" w:hAnsi="Times New Roman" w:cs="Times New Roman"/>
+          <w:sz w:val="28"/>
+          <w:szCs w:val="28"/>
+        </w:rPr>
+        <w:tab/>
+      </w:r>
+      <w:r>
+        <w:rPr>
+          <w:rFonts w:ascii="Times New Roman" w:hAnsi="Times New Roman" w:cs="Times New Roman"/>
+          <w:sz w:val="28"/>
+          <w:szCs w:val="28"/>
+        </w:rPr>
+        <w:t xml:space="preserve">To Compile and run the program you must first download the code from the linked Repo on the cover of this documentation. Once you have downloaded the code you will want to run the BearBank.cpp file, from there on out it will prompt you everything, </w:t>
+      </w:r>
+      <w:r>
+        <w:rPr>
+          <w:rFonts w:ascii="Times New Roman" w:hAnsi="Times New Roman" w:cs="Times New Roman"/>
+          <w:sz w:val="28"/>
+          <w:szCs w:val="28"/>
+        </w:rPr>
+        <w:t>first it will prompt whether you would like to create an account of login to a preexisting account. Once again depending on what you choose you will receive different prompts</w:t>
+      </w:r>
+      <w:r>
+        <w:rPr>
+          <w:rFonts w:ascii="Times New Roman" w:hAnsi="Times New Roman" w:cs="Times New Roman"/>
+          <w:sz w:val="28"/>
+          <w:szCs w:val="28"/>
+        </w:rPr>
+        <w:t>.</w:t>
+      </w:r>
+    </w:p>
     <w:sectPr>
+      <w:headerReference w:type="even" r:id="rId7"/>
+      <w:headerReference w:type="default" r:id="rId8"/>
       <w:pgSz w:w="12240" w:h="15840"/>
       <w:pgMar w:top="1440" w:right="1440" w:bottom="1440" w:left="1440" w:header="720" w:footer="720" w:gutter="0"/>
       <w:pgNumType w:start="0"/>
@@ -561,6 +1443,173 @@
     </w:sectPr>
   </w:body>
 </w:document>
+</file>
+
+<file path=word/endnotes.xml><?xml version="1.0" encoding="utf-8"?>
+<w:endnotes xmlns:wpc="http://schemas.microsoft.com/office/word/2010/wordprocessingCanvas" xmlns:cx="http://schemas.microsoft.com/office/drawing/2014/chartex" xmlns:cx1="http://schemas.microsoft.com/office/drawing/2015/9/8/chartex" xmlns:cx2="http://schemas.microsoft.com/office/drawing/2015/10/21/chartex" xmlns:cx3="http://schemas.microsoft.com/office/drawing/2016/5/9/chartex" xmlns:cx4="http://schemas.microsoft.com/office/drawing/2016/5/10/chartex" xmlns:cx5="http://schemas.microsoft.com/office/drawing/2016/5/11/chartex" xmlns:cx6="http://schemas.microsoft.com/office/drawing/2016/5/12/chartex" xmlns:cx7="http://schemas.microsoft.com/office/drawing/2016/5/13/chartex" xmlns:cx8="http://schemas.microsoft.com/office/drawing/2016/5/14/chartex" xmlns:mc="http://schemas.openxmlformats.org/markup-compatibility/2006" xmlns:aink="http://schemas.microsoft.com/office/drawing/2016/ink" xmlns:am3d="http://schemas.microsoft.com/office/drawing/2017/model3d" xmlns:o="urn:schemas-microsoft-com:office:office" xmlns:r="http://schemas.openxmlformats.org/officeDocument/2006/relationships" xmlns:m="http://schemas.openxmlformats.org/officeDocument/2006/math" xmlns:v="urn:schemas-microsoft-com:vml" xmlns:wp14="http://schemas.microsoft.com/office/word/2010/wordprocessingDrawing" xmlns:wp="http://schemas.openxmlformats.org/drawingml/2006/wordprocessingDrawing" xmlns:w10="urn:schemas-microsoft-com:office:word" xmlns:w="http://schemas.openxmlformats.org/wordprocessingml/2006/main" xmlns:w14="http://schemas.microsoft.com/office/word/2010/wordml" xmlns:w15="http://schemas.microsoft.com/office/word/2012/wordml" xmlns:w16cex="http://schemas.microsoft.com/office/word/2018/wordml/cex" xmlns:w16cid="http://schemas.microsoft.com/office/word/2016/wordml/cid" xmlns:w16="http://schemas.microsoft.com/office/word/2018/wordml" xmlns:w16se="http://schemas.microsoft.com/office/word/2015/wordml/symex" xmlns:wpg="http://schemas.microsoft.com/office/word/2010/wordprocessingGroup" xmlns:wpi="http://schemas.microsoft.com/office/word/2010/wordprocessingInk" xmlns:wne="http://schemas.microsoft.com/office/word/2006/wordml" xmlns:wps="http://schemas.microsoft.com/office/word/2010/wordprocessingShape" mc:Ignorable="w14 w15 w16se w16cid w16 w16cex wp14">
+  <w:endnote w:type="separator" w:id="-1">
+    <w:p>
+      <w:pPr>
+        <w:spacing w:after="0" w:line="240" w:lineRule="auto"/>
+      </w:pPr>
+      <w:r>
+        <w:separator/>
+      </w:r>
+    </w:p>
+  </w:endnote>
+  <w:endnote w:type="continuationSeparator" w:id="0">
+    <w:p>
+      <w:pPr>
+        <w:spacing w:after="0" w:line="240" w:lineRule="auto"/>
+      </w:pPr>
+      <w:r>
+        <w:continuationSeparator/>
+      </w:r>
+    </w:p>
+  </w:endnote>
+</w:endnotes>
+</file>
+
+<file path=word/footnotes.xml><?xml version="1.0" encoding="utf-8"?>
+<w:footnotes xmlns:wpc="http://schemas.microsoft.com/office/word/2010/wordprocessingCanvas" xmlns:cx="http://schemas.microsoft.com/office/drawing/2014/chartex" xmlns:cx1="http://schemas.microsoft.com/office/drawing/2015/9/8/chartex" xmlns:cx2="http://schemas.microsoft.com/office/drawing/2015/10/21/chartex" xmlns:cx3="http://schemas.microsoft.com/office/drawing/2016/5/9/chartex" xmlns:cx4="http://schemas.microsoft.com/office/drawing/2016/5/10/chartex" xmlns:cx5="http://schemas.microsoft.com/office/drawing/2016/5/11/chartex" xmlns:cx6="http://schemas.microsoft.com/office/drawing/2016/5/12/chartex" xmlns:cx7="http://schemas.microsoft.com/office/drawing/2016/5/13/chartex" xmlns:cx8="http://schemas.microsoft.com/office/drawing/2016/5/14/chartex" xmlns:mc="http://schemas.openxmlformats.org/markup-compatibility/2006" xmlns:aink="http://schemas.microsoft.com/office/drawing/2016/ink" xmlns:am3d="http://schemas.microsoft.com/office/drawing/2017/model3d" xmlns:o="urn:schemas-microsoft-com:office:office" xmlns:r="http://schemas.openxmlformats.org/officeDocument/2006/relationships" xmlns:m="http://schemas.openxmlformats.org/officeDocument/2006/math" xmlns:v="urn:schemas-microsoft-com:vml" xmlns:wp14="http://schemas.microsoft.com/office/word/2010/wordprocessingDrawing" xmlns:wp="http://schemas.openxmlformats.org/drawingml/2006/wordprocessingDrawing" xmlns:w10="urn:schemas-microsoft-com:office:word" xmlns:w="http://schemas.openxmlformats.org/wordprocessingml/2006/main" xmlns:w14="http://schemas.microsoft.com/office/word/2010/wordml" xmlns:w15="http://schemas.microsoft.com/office/word/2012/wordml" xmlns:w16cex="http://schemas.microsoft.com/office/word/2018/wordml/cex" xmlns:w16cid="http://schemas.microsoft.com/office/word/2016/wordml/cid" xmlns:w16="http://schemas.microsoft.com/office/word/2018/wordml" xmlns:w16se="http://schemas.microsoft.com/office/word/2015/wordml/symex" xmlns:wpg="http://schemas.microsoft.com/office/word/2010/wordprocessingGroup" xmlns:wpi="http://schemas.microsoft.com/office/word/2010/wordprocessingInk" xmlns:wne="http://schemas.microsoft.com/office/word/2006/wordml" xmlns:wps="http://schemas.microsoft.com/office/word/2010/wordprocessingShape" mc:Ignorable="w14 w15 w16se w16cid w16 w16cex wp14">
+  <w:footnote w:type="separator" w:id="-1">
+    <w:p>
+      <w:pPr>
+        <w:spacing w:after="0" w:line="240" w:lineRule="auto"/>
+      </w:pPr>
+      <w:r>
+        <w:separator/>
+      </w:r>
+    </w:p>
+  </w:footnote>
+  <w:footnote w:type="continuationSeparator" w:id="0">
+    <w:p>
+      <w:pPr>
+        <w:spacing w:after="0" w:line="240" w:lineRule="auto"/>
+      </w:pPr>
+      <w:r>
+        <w:continuationSeparator/>
+      </w:r>
+    </w:p>
+  </w:footnote>
+</w:footnotes>
+</file>
+
+<file path=word/header1.xml><?xml version="1.0" encoding="utf-8"?>
+<w:hdr xmlns:wpc="http://schemas.microsoft.com/office/word/2010/wordprocessingCanvas" xmlns:cx="http://schemas.microsoft.com/office/drawing/2014/chartex" xmlns:cx1="http://schemas.microsoft.com/office/drawing/2015/9/8/chartex" xmlns:cx2="http://schemas.microsoft.com/office/drawing/2015/10/21/chartex" xmlns:cx3="http://schemas.microsoft.com/office/drawing/2016/5/9/chartex" xmlns:cx4="http://schemas.microsoft.com/office/drawing/2016/5/10/chartex" xmlns:cx5="http://schemas.microsoft.com/office/drawing/2016/5/11/chartex" xmlns:cx6="http://schemas.microsoft.com/office/drawing/2016/5/12/chartex" xmlns:cx7="http://schemas.microsoft.com/office/drawing/2016/5/13/chartex" xmlns:cx8="http://schemas.microsoft.com/office/drawing/2016/5/14/chartex" xmlns:mc="http://schemas.openxmlformats.org/markup-compatibility/2006" xmlns:aink="http://schemas.microsoft.com/office/drawing/2016/ink" xmlns:am3d="http://schemas.microsoft.com/office/drawing/2017/model3d" xmlns:o="urn:schemas-microsoft-com:office:office" xmlns:r="http://schemas.openxmlformats.org/officeDocument/2006/relationships" xmlns:m="http://schemas.openxmlformats.org/officeDocument/2006/math" xmlns:v="urn:schemas-microsoft-com:vml" xmlns:wp14="http://schemas.microsoft.com/office/word/2010/wordprocessingDrawing" xmlns:wp="http://schemas.openxmlformats.org/drawingml/2006/wordprocessingDrawing" xmlns:w10="urn:schemas-microsoft-com:office:word" xmlns:w="http://schemas.openxmlformats.org/wordprocessingml/2006/main" xmlns:w14="http://schemas.microsoft.com/office/word/2010/wordml" xmlns:w15="http://schemas.microsoft.com/office/word/2012/wordml" xmlns:w16cex="http://schemas.microsoft.com/office/word/2018/wordml/cex" xmlns:w16cid="http://schemas.microsoft.com/office/word/2016/wordml/cid" xmlns:w16="http://schemas.microsoft.com/office/word/2018/wordml" xmlns:w16se="http://schemas.microsoft.com/office/word/2015/wordml/symex" xmlns:wpg="http://schemas.microsoft.com/office/word/2010/wordprocessingGroup" xmlns:wpi="http://schemas.microsoft.com/office/word/2010/wordprocessingInk" xmlns:wne="http://schemas.microsoft.com/office/word/2006/wordml" xmlns:wps="http://schemas.microsoft.com/office/word/2010/wordprocessingShape" mc:Ignorable="w14 w15 w16se w16cid w16 w16cex wp14">
+  <w:sdt>
+    <w:sdtPr>
+      <w:rPr>
+        <w:rStyle w:val="PageNumber"/>
+      </w:rPr>
+      <w:id w:val="366492695"/>
+      <w:docPartObj>
+        <w:docPartGallery w:val="Page Numbers (Top of Page)"/>
+        <w:docPartUnique/>
+      </w:docPartObj>
+    </w:sdtPr>
+    <w:sdtContent>
+      <w:p>
+        <w:pPr>
+          <w:pStyle w:val="Header"/>
+          <w:framePr w:wrap="none" w:vAnchor="text" w:hAnchor="margin" w:xAlign="right" w:y="1"/>
+          <w:rPr>
+            <w:rStyle w:val="PageNumber"/>
+          </w:rPr>
+        </w:pPr>
+        <w:r>
+          <w:rPr>
+            <w:rStyle w:val="PageNumber"/>
+          </w:rPr>
+          <w:fldChar w:fldCharType="begin"/>
+        </w:r>
+        <w:r>
+          <w:rPr>
+            <w:rStyle w:val="PageNumber"/>
+          </w:rPr>
+          <w:instrText xml:space="preserve"> PAGE </w:instrText>
+        </w:r>
+        <w:r>
+          <w:rPr>
+            <w:rStyle w:val="PageNumber"/>
+          </w:rPr>
+          <w:fldChar w:fldCharType="end"/>
+        </w:r>
+      </w:p>
+    </w:sdtContent>
+  </w:sdt>
+  <w:p>
+    <w:pPr>
+      <w:pStyle w:val="Header"/>
+      <w:ind w:right="360"/>
+    </w:pPr>
+  </w:p>
+</w:hdr>
+</file>
+
+<file path=word/header2.xml><?xml version="1.0" encoding="utf-8"?>
+<w:hdr xmlns:wpc="http://schemas.microsoft.com/office/word/2010/wordprocessingCanvas" xmlns:cx="http://schemas.microsoft.com/office/drawing/2014/chartex" xmlns:cx1="http://schemas.microsoft.com/office/drawing/2015/9/8/chartex" xmlns:cx2="http://schemas.microsoft.com/office/drawing/2015/10/21/chartex" xmlns:cx3="http://schemas.microsoft.com/office/drawing/2016/5/9/chartex" xmlns:cx4="http://schemas.microsoft.com/office/drawing/2016/5/10/chartex" xmlns:cx5="http://schemas.microsoft.com/office/drawing/2016/5/11/chartex" xmlns:cx6="http://schemas.microsoft.com/office/drawing/2016/5/12/chartex" xmlns:cx7="http://schemas.microsoft.com/office/drawing/2016/5/13/chartex" xmlns:cx8="http://schemas.microsoft.com/office/drawing/2016/5/14/chartex" xmlns:mc="http://schemas.openxmlformats.org/markup-compatibility/2006" xmlns:aink="http://schemas.microsoft.com/office/drawing/2016/ink" xmlns:am3d="http://schemas.microsoft.com/office/drawing/2017/model3d" xmlns:o="urn:schemas-microsoft-com:office:office" xmlns:r="http://schemas.openxmlformats.org/officeDocument/2006/relationships" xmlns:m="http://schemas.openxmlformats.org/officeDocument/2006/math" xmlns:v="urn:schemas-microsoft-com:vml" xmlns:wp14="http://schemas.microsoft.com/office/word/2010/wordprocessingDrawing" xmlns:wp="http://schemas.openxmlformats.org/drawingml/2006/wordprocessingDrawing" xmlns:w10="urn:schemas-microsoft-com:office:word" xmlns:w="http://schemas.openxmlformats.org/wordprocessingml/2006/main" xmlns:w14="http://schemas.microsoft.com/office/word/2010/wordml" xmlns:w15="http://schemas.microsoft.com/office/word/2012/wordml" xmlns:w16cex="http://schemas.microsoft.com/office/word/2018/wordml/cex" xmlns:w16cid="http://schemas.microsoft.com/office/word/2016/wordml/cid" xmlns:w16="http://schemas.microsoft.com/office/word/2018/wordml" xmlns:w16se="http://schemas.microsoft.com/office/word/2015/wordml/symex" xmlns:wpg="http://schemas.microsoft.com/office/word/2010/wordprocessingGroup" xmlns:wpi="http://schemas.microsoft.com/office/word/2010/wordprocessingInk" xmlns:wne="http://schemas.microsoft.com/office/word/2006/wordml" xmlns:wps="http://schemas.microsoft.com/office/word/2010/wordprocessingShape" mc:Ignorable="w14 w15 w16se w16cid w16 w16cex wp14">
+  <w:sdt>
+    <w:sdtPr>
+      <w:rPr>
+        <w:rStyle w:val="PageNumber"/>
+      </w:rPr>
+      <w:id w:val="122052090"/>
+      <w:docPartObj>
+        <w:docPartGallery w:val="Page Numbers (Top of Page)"/>
+        <w:docPartUnique/>
+      </w:docPartObj>
+    </w:sdtPr>
+    <w:sdtContent>
+      <w:p>
+        <w:pPr>
+          <w:pStyle w:val="Header"/>
+          <w:framePr w:wrap="none" w:vAnchor="text" w:hAnchor="margin" w:xAlign="right" w:y="1"/>
+          <w:rPr>
+            <w:rStyle w:val="PageNumber"/>
+          </w:rPr>
+        </w:pPr>
+        <w:r>
+          <w:rPr>
+            <w:rStyle w:val="PageNumber"/>
+          </w:rPr>
+          <w:fldChar w:fldCharType="begin"/>
+        </w:r>
+        <w:r>
+          <w:rPr>
+            <w:rStyle w:val="PageNumber"/>
+          </w:rPr>
+          <w:instrText xml:space="preserve"> PAGE </w:instrText>
+        </w:r>
+        <w:r>
+          <w:rPr>
+            <w:rStyle w:val="PageNumber"/>
+          </w:rPr>
+          <w:fldChar w:fldCharType="separate"/>
+        </w:r>
+        <w:r>
+          <w:rPr>
+            <w:rStyle w:val="PageNumber"/>
+            <w:noProof/>
+          </w:rPr>
+          <w:t>2</w:t>
+        </w:r>
+        <w:r>
+          <w:rPr>
+            <w:rStyle w:val="PageNumber"/>
+          </w:rPr>
+          <w:fldChar w:fldCharType="end"/>
+        </w:r>
+      </w:p>
+    </w:sdtContent>
+  </w:sdt>
+  <w:p>
+    <w:pPr>
+      <w:pStyle w:val="Header"/>
+      <w:ind w:right="360"/>
+    </w:pPr>
+  </w:p>
+</w:hdr>
 </file>
 
 <file path=word/styles.xml><?xml version="1.0" encoding="utf-8"?>
@@ -686,6 +1735,7 @@
     <w:lsdException w:name="HTML Sample" w:semiHidden="1" w:unhideWhenUsed="1"/>
     <w:lsdException w:name="HTML Typewriter" w:semiHidden="1" w:unhideWhenUsed="1"/>
     <w:lsdException w:name="HTML Variable" w:semiHidden="1" w:unhideWhenUsed="1"/>
+    <w:lsdException w:name="Normal Table" w:semiHidden="1" w:unhideWhenUsed="1"/>
     <w:lsdException w:name="annotation subject" w:semiHidden="1" w:unhideWhenUsed="1"/>
     <w:lsdException w:name="No List" w:semiHidden="1" w:unhideWhenUsed="1"/>
     <w:lsdException w:name="Outline List 1" w:semiHidden="1" w:unhideWhenUsed="1"/>
@@ -732,8 +1782,10 @@
     <w:lsdException w:name="Table Subtle 2" w:semiHidden="1" w:unhideWhenUsed="1"/>
     <w:lsdException w:name="Table Web 1" w:semiHidden="1" w:unhideWhenUsed="1"/>
     <w:lsdException w:name="Table Web 2" w:semiHidden="1" w:unhideWhenUsed="1"/>
+    <w:lsdException w:name="Table Web 3" w:semiHidden="1" w:unhideWhenUsed="1"/>
     <w:lsdException w:name="Balloon Text" w:semiHidden="1" w:unhideWhenUsed="1"/>
     <w:lsdException w:name="Table Grid" w:uiPriority="39"/>
+    <w:lsdException w:name="Table Theme" w:semiHidden="1" w:unhideWhenUsed="1"/>
     <w:lsdException w:name="Placeholder Text" w:semiHidden="1"/>
     <w:lsdException w:name="No Spacing" w:uiPriority="1" w:qFormat="1"/>
     <w:lsdException w:name="Light Shading" w:uiPriority="60"/>
@@ -1008,6 +2060,58 @@
     <w:rPr>
       <w:rFonts w:eastAsiaTheme="minorEastAsia"/>
     </w:rPr>
+  </w:style>
+  <w:style w:type="paragraph" w:styleId="Header">
+    <w:name w:val="header"/>
+    <w:basedOn w:val="Normal"/>
+    <w:link w:val="HeaderChar"/>
+    <w:uiPriority w:val="99"/>
+    <w:unhideWhenUsed/>
+    <w:rsid w:val="00057FDA"/>
+    <w:pPr>
+      <w:tabs>
+        <w:tab w:val="center" w:pos="4680"/>
+        <w:tab w:val="right" w:pos="9360"/>
+      </w:tabs>
+      <w:spacing w:after="0" w:line="240" w:lineRule="auto"/>
+    </w:pPr>
+  </w:style>
+  <w:style w:type="character" w:customStyle="1" w:styleId="HeaderChar">
+    <w:name w:val="Header Char"/>
+    <w:basedOn w:val="DefaultParagraphFont"/>
+    <w:link w:val="Header"/>
+    <w:uiPriority w:val="99"/>
+    <w:rsid w:val="00057FDA"/>
+  </w:style>
+  <w:style w:type="paragraph" w:styleId="Footer">
+    <w:name w:val="footer"/>
+    <w:basedOn w:val="Normal"/>
+    <w:link w:val="FooterChar"/>
+    <w:uiPriority w:val="99"/>
+    <w:unhideWhenUsed/>
+    <w:rsid w:val="00057FDA"/>
+    <w:pPr>
+      <w:tabs>
+        <w:tab w:val="center" w:pos="4680"/>
+        <w:tab w:val="right" w:pos="9360"/>
+      </w:tabs>
+      <w:spacing w:after="0" w:line="240" w:lineRule="auto"/>
+    </w:pPr>
+  </w:style>
+  <w:style w:type="character" w:customStyle="1" w:styleId="FooterChar">
+    <w:name w:val="Footer Char"/>
+    <w:basedOn w:val="DefaultParagraphFont"/>
+    <w:link w:val="Footer"/>
+    <w:uiPriority w:val="99"/>
+    <w:rsid w:val="00057FDA"/>
+  </w:style>
+  <w:style w:type="character" w:styleId="PageNumber">
+    <w:name w:val="page number"/>
+    <w:basedOn w:val="DefaultParagraphFont"/>
+    <w:uiPriority w:val="99"/>
+    <w:semiHidden/>
+    <w:unhideWhenUsed/>
+    <w:rsid w:val="00057FDA"/>
   </w:style>
 </w:styles>
 </file>

</xml_diff>

<commit_message>
added email and link to repo
</commit_message>
<xml_diff>
--- a/CSC232Group3Project.docx
+++ b/CSC232Group3Project.docx
@@ -201,7 +201,25 @@
                                         <w:sz w:val="36"/>
                                         <w:szCs w:val="36"/>
                                       </w:rPr>
-                                      <w:t xml:space="preserve"> ( )</w:t>
+                                      <w:t xml:space="preserve"> ( </w:t>
+                                    </w:r>
+                                    <w:r>
+                                      <w:rPr>
+                                        <w:caps/>
+                                        <w:color w:val="5B9BD5" w:themeColor="accent5"/>
+                                        <w:sz w:val="36"/>
+                                        <w:szCs w:val="36"/>
+                                      </w:rPr>
+                                      <w:t>kgm1328@live.misosuristate.edu</w:t>
+                                    </w:r>
+                                    <w:r>
+                                      <w:rPr>
+                                        <w:caps/>
+                                        <w:color w:val="5B9BD5" w:themeColor="accent5"/>
+                                        <w:sz w:val="36"/>
+                                        <w:szCs w:val="36"/>
+                                      </w:rPr>
+                                      <w:t>)</w:t>
                                     </w:r>
                                     <w:r>
                                       <w:rPr>
@@ -320,8 +338,20 @@
                                     <w:sz w:val="24"/>
                                     <w:szCs w:val="24"/>
                                   </w:rPr>
-                                  <w:t xml:space="preserve">    </w:t>
+                                  <w:t xml:space="preserve"> </w:t>
                                 </w:r>
+                              </w:p>
+                              <w:p>
+                                <w:pPr>
+                                  <w:pStyle w:val="NoSpacing"/>
+                                  <w:spacing w:before="80" w:after="40"/>
+                                  <w:rPr>
+                                    <w:caps/>
+                                    <w:color w:val="5B9BD5" w:themeColor="accent5"/>
+                                    <w:sz w:val="24"/>
+                                    <w:szCs w:val="24"/>
+                                  </w:rPr>
+                                </w:pPr>
                                 <w:r>
                                   <w:rPr>
                                     <w:caps/>
@@ -329,7 +359,7 @@
                                     <w:sz w:val="24"/>
                                     <w:szCs w:val="24"/>
                                   </w:rPr>
-                                  <w:t>Insert REPo link somewhere</w:t>
+                                  <w:t>https://github.com/KeeganMaynard/CSC-232-Final-project.git</w:t>
                                 </w:r>
                               </w:p>
                             </w:txbxContent>
@@ -488,7 +518,25 @@
                                   <w:sz w:val="36"/>
                                   <w:szCs w:val="36"/>
                                 </w:rPr>
-                                <w:t xml:space="preserve"> ( )</w:t>
+                                <w:t xml:space="preserve"> ( </w:t>
+                              </w:r>
+                              <w:r>
+                                <w:rPr>
+                                  <w:caps/>
+                                  <w:color w:val="5B9BD5" w:themeColor="accent5"/>
+                                  <w:sz w:val="36"/>
+                                  <w:szCs w:val="36"/>
+                                </w:rPr>
+                                <w:t>kgm1328@live.misosuristate.edu</w:t>
+                              </w:r>
+                              <w:r>
+                                <w:rPr>
+                                  <w:caps/>
+                                  <w:color w:val="5B9BD5" w:themeColor="accent5"/>
+                                  <w:sz w:val="36"/>
+                                  <w:szCs w:val="36"/>
+                                </w:rPr>
+                                <w:t>)</w:t>
                               </w:r>
                               <w:r>
                                 <w:rPr>
@@ -607,8 +655,20 @@
                               <w:sz w:val="24"/>
                               <w:szCs w:val="24"/>
                             </w:rPr>
-                            <w:t xml:space="preserve">    </w:t>
+                            <w:t xml:space="preserve"> </w:t>
                           </w:r>
+                        </w:p>
+                        <w:p>
+                          <w:pPr>
+                            <w:pStyle w:val="NoSpacing"/>
+                            <w:spacing w:before="80" w:after="40"/>
+                            <w:rPr>
+                              <w:caps/>
+                              <w:color w:val="5B9BD5" w:themeColor="accent5"/>
+                              <w:sz w:val="24"/>
+                              <w:szCs w:val="24"/>
+                            </w:rPr>
+                          </w:pPr>
                           <w:r>
                             <w:rPr>
                               <w:caps/>
@@ -616,7 +676,7 @@
                               <w:sz w:val="24"/>
                               <w:szCs w:val="24"/>
                             </w:rPr>
-                            <w:t>Insert REPo link somewhere</w:t>
+                            <w:t>https://github.com/KeeganMaynard/CSC-232-Final-project.git</w:t>
                           </w:r>
                         </w:p>
                       </w:txbxContent>
@@ -766,7 +826,7 @@
               </mc:Choice>
               <mc:Fallback>
                 <w:pict>
-                  <v:rect w14:anchorId="6C94D303" id="Rectangle 132" o:spid="_x0000_s1027" style="position:absolute;margin-left:-4.4pt;margin-top:0;width:46.8pt;height:77.75pt;z-index:251659264;visibility:visible;mso-wrap-style:square;mso-width-percent:76;mso-height-percent:98;mso-top-percent:23;mso-wrap-distance-left:9pt;mso-wrap-distance-top:0;mso-wrap-distance-right:9pt;mso-wrap-distance-bottom:0;mso-position-horizontal:right;mso-position-horizontal-relative:margin;mso-position-vertical-relative:page;mso-width-percent:76;mso-height-percent:98;mso-top-percent:23;mso-width-relative:page;mso-height-relative:page;v-text-anchor:bottom" o:gfxdata="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" fillcolor="#4472c4 [3204]" stroked="f" strokeweight="1pt">
+                  <v:rect w14:anchorId="6C94D303" id="Rectangle 132" o:spid="_x0000_s1027" style="position:absolute;margin-left:-4.4pt;margin-top:0;width:46.8pt;height:77.75pt;z-index:251659264;visibility:visible;mso-wrap-style:square;mso-width-percent:76;mso-height-percent:98;mso-top-percent:23;mso-wrap-distance-left:9pt;mso-wrap-distance-top:0;mso-wrap-distance-right:9pt;mso-wrap-distance-bottom:0;mso-position-horizontal:right;mso-position-horizontal-relative:margin;mso-position-vertical-relative:page;mso-width-percent:76;mso-height-percent:98;mso-top-percent:23;mso-width-relative:page;mso-height-relative:page;v-text-anchor:bottom" o:gfxdata="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" fillcolor="#4472c4 [3204]" stroked="f" strokeweight="1pt">
                     <o:lock v:ext="edit" aspectratio="t"/>
                     <v:textbox inset="3.6pt,,3.6pt">
                       <w:txbxContent>

</xml_diff>